<commit_message>
added on base of assignment 2, don't have di container
</commit_message>
<xml_diff>
--- a/Assignment_Analysis_and_Design_Document.docx
+++ b/Assignment_Analysis_and_Design_Document.docx
@@ -1,6 +1,6 @@
 
 <file path=word/document.xml><?xml version="1.0" encoding="utf-8"?>
-<w:document xmlns:ve="http://schemas.openxmlformats.org/markup-compatibility/2006" xmlns:o="urn:schemas-microsoft-com:office:office" xmlns:r="http://schemas.openxmlformats.org/officeDocument/2006/relationships" xmlns:m="http://schemas.openxmlformats.org/officeDocument/2006/math" xmlns:v="urn:schemas-microsoft-com:vml" xmlns:wp="http://schemas.openxmlformats.org/drawingml/2006/wordprocessingDrawing" xmlns:w10="urn:schemas-microsoft-com:office:word" xmlns:w="http://schemas.openxmlformats.org/wordprocessingml/2006/main" xmlns:wne="http://schemas.microsoft.com/office/word/2006/wordml">
+<w:document xmlns:wpc="http://schemas.microsoft.com/office/word/2010/wordprocessingCanvas" xmlns:mc="http://schemas.openxmlformats.org/markup-compatibility/2006" xmlns:o="urn:schemas-microsoft-com:office:office" xmlns:r="http://schemas.openxmlformats.org/officeDocument/2006/relationships" xmlns:m="http://schemas.openxmlformats.org/officeDocument/2006/math" xmlns:v="urn:schemas-microsoft-com:vml" xmlns:wp14="http://schemas.microsoft.com/office/word/2010/wordprocessingDrawing" xmlns:wp="http://schemas.openxmlformats.org/drawingml/2006/wordprocessingDrawing" xmlns:w10="urn:schemas-microsoft-com:office:word" xmlns:w="http://schemas.openxmlformats.org/wordprocessingml/2006/main" xmlns:w14="http://schemas.microsoft.com/office/word/2010/wordml" xmlns:wpg="http://schemas.microsoft.com/office/word/2010/wordprocessingGroup" xmlns:wpi="http://schemas.microsoft.com/office/word/2010/wordprocessingInk" xmlns:wne="http://schemas.microsoft.com/office/word/2006/wordml" xmlns:wps="http://schemas.microsoft.com/office/word/2010/wordprocessingShape" mc:Ignorable="w14 wp14">
   <w:body>
     <w:p>
       <w:pPr>
@@ -10,19 +10,36 @@
           <w:rFonts w:ascii="Times New Roman" w:hAnsi="Times New Roman"/>
         </w:rPr>
       </w:pPr>
-      <w:fldSimple w:instr=" SUBJECT  \* MERGEFORMAT ">
-        <w:bookmarkStart w:id="0" w:name="_Toc254785382"/>
-        <w:bookmarkStart w:id="1" w:name="_Toc254771756"/>
-        <w:bookmarkStart w:id="2" w:name="_Toc254770265"/>
-        <w:bookmarkStart w:id="3" w:name="_Toc254770225"/>
-        <w:bookmarkStart w:id="4" w:name="_Toc222883074"/>
-        <w:bookmarkStart w:id="5" w:name="_Toc222821166"/>
-        <w:bookmarkStart w:id="6" w:name="_Toc222820220"/>
+      <w:proofErr w:type="spellStart"/>
+      <w:r>
+        <w:t>Wasteless</w:t>
+      </w:r>
+      <w:proofErr w:type="spellEnd"/>
+      <w:r>
+        <w:t xml:space="preserve"> 2</w:t>
+      </w:r>
+    </w:p>
+    <w:p>
+      <w:pPr>
+        <w:pStyle w:val="Title"/>
+        <w:jc w:val="right"/>
+        <w:rPr>
+          <w:rFonts w:ascii="Times New Roman" w:hAnsi="Times New Roman"/>
+        </w:rPr>
+      </w:pPr>
+      <w:fldSimple w:instr=" TITLE  \* MERGEFORMAT ">
+        <w:bookmarkStart w:id="0" w:name="_Toc222820221"/>
+        <w:bookmarkStart w:id="1" w:name="_Toc222821167"/>
+        <w:bookmarkStart w:id="2" w:name="_Toc222883075"/>
+        <w:bookmarkStart w:id="3" w:name="_Toc254770226"/>
+        <w:bookmarkStart w:id="4" w:name="_Toc254770266"/>
+        <w:bookmarkStart w:id="5" w:name="_Toc254771757"/>
+        <w:bookmarkStart w:id="6" w:name="_Toc254785383"/>
         <w:r>
           <w:rPr>
             <w:rFonts w:ascii="Times New Roman" w:hAnsi="Times New Roman"/>
           </w:rPr>
-          <w:t>&lt;Assignment Name&gt;</w:t>
+          <w:t>Analysis and Design Document</w:t>
         </w:r>
         <w:bookmarkEnd w:id="0"/>
         <w:bookmarkEnd w:id="1"/>
@@ -41,28 +58,6 @@
           <w:rFonts w:ascii="Times New Roman" w:hAnsi="Times New Roman"/>
         </w:rPr>
       </w:pPr>
-      <w:fldSimple w:instr=" TITLE  \* MERGEFORMAT ">
-        <w:bookmarkStart w:id="7" w:name="_Toc254785383"/>
-        <w:bookmarkStart w:id="8" w:name="_Toc254771757"/>
-        <w:bookmarkStart w:id="9" w:name="_Toc254770266"/>
-        <w:bookmarkStart w:id="10" w:name="_Toc254770226"/>
-        <w:bookmarkStart w:id="11" w:name="_Toc222883075"/>
-        <w:bookmarkStart w:id="12" w:name="_Toc222821167"/>
-        <w:bookmarkStart w:id="13" w:name="_Toc222820221"/>
-        <w:r>
-          <w:rPr>
-            <w:rFonts w:ascii="Times New Roman" w:hAnsi="Times New Roman"/>
-          </w:rPr>
-          <w:t>Analysis and Design Document</w:t>
-        </w:r>
-        <w:bookmarkEnd w:id="7"/>
-        <w:bookmarkEnd w:id="8"/>
-        <w:bookmarkEnd w:id="9"/>
-        <w:bookmarkEnd w:id="10"/>
-        <w:bookmarkEnd w:id="11"/>
-        <w:bookmarkEnd w:id="12"/>
-        <w:bookmarkEnd w:id="13"/>
-      </w:fldSimple>
     </w:p>
     <w:p>
       <w:pPr>
@@ -70,31 +65,163 @@
         <w:jc w:val="right"/>
         <w:rPr>
           <w:rFonts w:ascii="Times New Roman" w:hAnsi="Times New Roman"/>
-        </w:rPr>
-      </w:pPr>
+          <w:sz w:val="28"/>
+        </w:rPr>
+      </w:pPr>
+      <w:bookmarkStart w:id="7" w:name="_Toc222820222"/>
+      <w:bookmarkStart w:id="8" w:name="_Toc222821168"/>
+      <w:bookmarkStart w:id="9" w:name="_Toc222883076"/>
+      <w:bookmarkStart w:id="10" w:name="_Toc254770227"/>
+      <w:bookmarkStart w:id="11" w:name="_Toc254770267"/>
+      <w:bookmarkStart w:id="12" w:name="_Toc254771758"/>
+      <w:bookmarkStart w:id="13" w:name="_Toc254785384"/>
+      <w:proofErr w:type="spellStart"/>
+      <w:r>
+        <w:rPr>
+          <w:rFonts w:ascii="Times New Roman" w:hAnsi="Times New Roman"/>
+          <w:sz w:val="28"/>
+        </w:rPr>
+        <w:t>Student</w:t>
+      </w:r>
+      <w:proofErr w:type="gramStart"/>
+      <w:r>
+        <w:rPr>
+          <w:rFonts w:ascii="Times New Roman" w:hAnsi="Times New Roman"/>
+          <w:sz w:val="28"/>
+        </w:rPr>
+        <w:t>:</w:t>
+      </w:r>
+      <w:bookmarkEnd w:id="7"/>
+      <w:bookmarkEnd w:id="8"/>
+      <w:bookmarkEnd w:id="9"/>
+      <w:bookmarkEnd w:id="10"/>
+      <w:bookmarkEnd w:id="11"/>
+      <w:bookmarkEnd w:id="12"/>
+      <w:bookmarkEnd w:id="13"/>
+      <w:r>
+        <w:rPr>
+          <w:rFonts w:ascii="Times New Roman" w:hAnsi="Times New Roman"/>
+          <w:sz w:val="28"/>
+        </w:rPr>
+        <w:t>Cioban</w:t>
+      </w:r>
+      <w:proofErr w:type="spellEnd"/>
+      <w:proofErr w:type="gramEnd"/>
+      <w:r>
+        <w:rPr>
+          <w:rFonts w:ascii="Times New Roman" w:hAnsi="Times New Roman"/>
+          <w:sz w:val="28"/>
+        </w:rPr>
+        <w:t xml:space="preserve"> </w:t>
+      </w:r>
+      <w:proofErr w:type="spellStart"/>
+      <w:r>
+        <w:rPr>
+          <w:rFonts w:ascii="Times New Roman" w:hAnsi="Times New Roman"/>
+          <w:sz w:val="28"/>
+        </w:rPr>
+        <w:t>Dumitru</w:t>
+      </w:r>
+      <w:proofErr w:type="spellEnd"/>
+      <w:r>
+        <w:rPr>
+          <w:rFonts w:ascii="Times New Roman" w:hAnsi="Times New Roman"/>
+          <w:sz w:val="28"/>
+        </w:rPr>
+        <w:t>-Darius</w:t>
+      </w:r>
+    </w:p>
+    <w:p>
+      <w:pPr>
+        <w:jc w:val="right"/>
+      </w:pPr>
+      <w:proofErr w:type="spellStart"/>
+      <w:r>
+        <w:rPr>
+          <w:b/>
+          <w:sz w:val="28"/>
+          <w:szCs w:val="28"/>
+        </w:rPr>
+        <w:t>Group</w:t>
+      </w:r>
+      <w:proofErr w:type="gramStart"/>
+      <w:r>
+        <w:rPr>
+          <w:b/>
+          <w:sz w:val="28"/>
+        </w:rPr>
+        <w:t>:</w:t>
+      </w:r>
+      <w:r>
+        <w:rPr>
+          <w:b/>
+          <w:sz w:val="28"/>
+        </w:rPr>
+        <w:t>30431</w:t>
+      </w:r>
+      <w:proofErr w:type="spellEnd"/>
+      <w:proofErr w:type="gramEnd"/>
+    </w:p>
+    <w:p/>
+    <w:p>
+      <w:pPr>
+        <w:pStyle w:val="InfoBlue"/>
+      </w:pPr>
+    </w:p>
+    <w:p>
+      <w:pPr>
+        <w:pStyle w:val="InfoBlue"/>
+      </w:pPr>
+    </w:p>
+    <w:p>
+      <w:pPr>
+        <w:pStyle w:val="InfoBlue"/>
+      </w:pPr>
+      <w:r>
+        <w:t xml:space="preserve"> </w:t>
+      </w:r>
     </w:p>
     <w:p>
       <w:pPr>
         <w:pStyle w:val="Title"/>
-        <w:jc w:val="right"/>
         <w:rPr>
           <w:rFonts w:ascii="Times New Roman" w:hAnsi="Times New Roman"/>
           <w:sz w:val="28"/>
         </w:rPr>
       </w:pPr>
-      <w:bookmarkStart w:id="14" w:name="_Toc222820222"/>
-      <w:bookmarkStart w:id="15" w:name="_Toc222821168"/>
-      <w:bookmarkStart w:id="16" w:name="_Toc222883076"/>
-      <w:bookmarkStart w:id="17" w:name="_Toc254770227"/>
-      <w:bookmarkStart w:id="18" w:name="_Toc254770267"/>
-      <w:bookmarkStart w:id="19" w:name="_Toc254771758"/>
-      <w:bookmarkStart w:id="20" w:name="_Toc254785384"/>
-      <w:r>
-        <w:rPr>
-          <w:rFonts w:ascii="Times New Roman" w:hAnsi="Times New Roman"/>
-          <w:sz w:val="28"/>
-        </w:rPr>
-        <w:t>Student:</w:t>
+    </w:p>
+    <w:p>
+      <w:pPr>
+        <w:sectPr>
+          <w:headerReference w:type="default" r:id="rId8"/>
+          <w:footerReference w:type="even" r:id="rId9"/>
+          <w:pgSz w:w="12240" w:h="15840" w:code="1"/>
+          <w:pgMar w:top="1440" w:right="1440" w:bottom="1440" w:left="1440" w:header="720" w:footer="720" w:gutter="0"/>
+          <w:cols w:space="720"/>
+          <w:vAlign w:val="center"/>
+        </w:sectPr>
+      </w:pPr>
+    </w:p>
+    <w:p>
+      <w:pPr>
+        <w:pStyle w:val="Title"/>
+        <w:rPr>
+          <w:rFonts w:ascii="Times New Roman" w:hAnsi="Times New Roman"/>
+        </w:rPr>
+      </w:pPr>
+      <w:bookmarkStart w:id="14" w:name="_Toc222820223"/>
+      <w:bookmarkStart w:id="15" w:name="_Toc222821169"/>
+      <w:bookmarkStart w:id="16" w:name="_Toc222883077"/>
+      <w:bookmarkStart w:id="17" w:name="_Toc254770228"/>
+      <w:bookmarkStart w:id="18" w:name="_Toc254770268"/>
+      <w:bookmarkStart w:id="19" w:name="_Toc254771759"/>
+      <w:bookmarkStart w:id="20" w:name="_Toc254785385"/>
+      <w:r>
+        <w:rPr>
+          <w:rFonts w:ascii="Times New Roman" w:hAnsi="Times New Roman"/>
+        </w:rPr>
+        <w:lastRenderedPageBreak/>
+        <w:t>Table of Contents</w:t>
       </w:r>
       <w:bookmarkEnd w:id="14"/>
       <w:bookmarkEnd w:id="15"/>
@@ -106,95 +233,6 @@
     </w:p>
     <w:p>
       <w:pPr>
-        <w:jc w:val="right"/>
-      </w:pPr>
-      <w:r>
-        <w:rPr>
-          <w:b/>
-          <w:sz w:val="28"/>
-          <w:szCs w:val="28"/>
-        </w:rPr>
-        <w:t>Group</w:t>
-      </w:r>
-      <w:r>
-        <w:rPr>
-          <w:b/>
-          <w:sz w:val="28"/>
-        </w:rPr>
-        <w:t>:</w:t>
-      </w:r>
-    </w:p>
-    <w:p/>
-    <w:p>
-      <w:pPr>
-        <w:pStyle w:val="InfoBlue"/>
-      </w:pPr>
-    </w:p>
-    <w:p>
-      <w:pPr>
-        <w:pStyle w:val="InfoBlue"/>
-      </w:pPr>
-    </w:p>
-    <w:p>
-      <w:pPr>
-        <w:pStyle w:val="InfoBlue"/>
-      </w:pPr>
-      <w:r>
-        <w:t xml:space="preserve"> </w:t>
-      </w:r>
-    </w:p>
-    <w:p>
-      <w:pPr>
-        <w:pStyle w:val="Title"/>
-        <w:rPr>
-          <w:rFonts w:ascii="Times New Roman" w:hAnsi="Times New Roman"/>
-          <w:sz w:val="28"/>
-        </w:rPr>
-      </w:pPr>
-    </w:p>
-    <w:p>
-      <w:pPr>
-        <w:sectPr>
-          <w:headerReference w:type="default" r:id="rId7"/>
-          <w:footerReference w:type="even" r:id="rId8"/>
-          <w:pgSz w:w="12240" w:h="15840" w:code="1"/>
-          <w:pgMar w:top="1440" w:right="1440" w:bottom="1440" w:left="1440" w:header="720" w:footer="720" w:gutter="0"/>
-          <w:cols w:space="720"/>
-          <w:vAlign w:val="center"/>
-        </w:sectPr>
-      </w:pPr>
-    </w:p>
-    <w:p>
-      <w:pPr>
-        <w:pStyle w:val="Title"/>
-        <w:rPr>
-          <w:rFonts w:ascii="Times New Roman" w:hAnsi="Times New Roman"/>
-        </w:rPr>
-      </w:pPr>
-      <w:bookmarkStart w:id="21" w:name="_Toc222820223"/>
-      <w:bookmarkStart w:id="22" w:name="_Toc222821169"/>
-      <w:bookmarkStart w:id="23" w:name="_Toc222883077"/>
-      <w:bookmarkStart w:id="24" w:name="_Toc254770228"/>
-      <w:bookmarkStart w:id="25" w:name="_Toc254770268"/>
-      <w:bookmarkStart w:id="26" w:name="_Toc254771759"/>
-      <w:bookmarkStart w:id="27" w:name="_Toc254785385"/>
-      <w:r>
-        <w:rPr>
-          <w:rFonts w:ascii="Times New Roman" w:hAnsi="Times New Roman"/>
-        </w:rPr>
-        <w:lastRenderedPageBreak/>
-        <w:t>Table of Contents</w:t>
-      </w:r>
-      <w:bookmarkEnd w:id="21"/>
-      <w:bookmarkEnd w:id="22"/>
-      <w:bookmarkEnd w:id="23"/>
-      <w:bookmarkEnd w:id="24"/>
-      <w:bookmarkEnd w:id="25"/>
-      <w:bookmarkEnd w:id="26"/>
-      <w:bookmarkEnd w:id="27"/>
-    </w:p>
-    <w:p>
-      <w:pPr>
         <w:pStyle w:val="TOC1"/>
         <w:rPr>
           <w:rFonts w:asciiTheme="minorHAnsi" w:eastAsiaTheme="minorEastAsia" w:hAnsiTheme="minorHAnsi" w:cstheme="minorBidi"/>
@@ -936,7 +974,7 @@
         </w:rPr>
         <w:br w:type="page"/>
       </w:r>
-      <w:bookmarkStart w:id="28" w:name="_Toc254785386"/>
+      <w:bookmarkStart w:id="21" w:name="_Toc254785386"/>
       <w:r>
         <w:rPr>
           <w:rFonts w:ascii="Times New Roman" w:hAnsi="Times New Roman"/>
@@ -944,7 +982,7 @@
         <w:lastRenderedPageBreak/>
         <w:t>1. Requirements Analysis</w:t>
       </w:r>
-      <w:bookmarkEnd w:id="28"/>
+      <w:bookmarkEnd w:id="21"/>
       <w:r>
         <w:rPr>
           <w:rFonts w:ascii="Times New Roman" w:hAnsi="Times New Roman"/>
@@ -972,7 +1010,7 @@
           <w:szCs w:val="24"/>
         </w:rPr>
       </w:pPr>
-      <w:bookmarkStart w:id="29" w:name="_Toc254785387"/>
+      <w:bookmarkStart w:id="22" w:name="_Toc254785387"/>
       <w:r>
         <w:rPr>
           <w:rFonts w:ascii="Times New Roman" w:hAnsi="Times New Roman"/>
@@ -980,7 +1018,7 @@
         </w:rPr>
         <w:t>Assignment Specification</w:t>
       </w:r>
-      <w:bookmarkEnd w:id="29"/>
+      <w:bookmarkEnd w:id="22"/>
     </w:p>
     <w:p>
       <w:pPr>
@@ -998,21 +1036,7 @@
           <w:sz w:val="24"/>
           <w:szCs w:val="24"/>
         </w:rPr>
-        <w:t>[</w:t>
-      </w:r>
-      <w:r>
-        <w:rPr>
-          <w:sz w:val="24"/>
-          <w:szCs w:val="24"/>
-        </w:rPr>
-        <w:t>A</w:t>
-      </w:r>
-      <w:r>
-        <w:rPr>
-          <w:sz w:val="24"/>
-          <w:szCs w:val="24"/>
-        </w:rPr>
-        <w:t>pplication description]</w:t>
+        <w:t>The application provides the option of a user to manage their food waste, by tracking it using this application, by tracking how food is wasted, and providing notifications when food waste is imminent, giving the user the option to donate.</w:t>
       </w:r>
     </w:p>
     <w:p>
@@ -1029,7 +1053,7 @@
           <w:szCs w:val="24"/>
         </w:rPr>
       </w:pPr>
-      <w:bookmarkStart w:id="30" w:name="_Toc254785388"/>
+      <w:bookmarkStart w:id="23" w:name="_Toc254785388"/>
       <w:r>
         <w:rPr>
           <w:rFonts w:ascii="Times New Roman" w:hAnsi="Times New Roman"/>
@@ -1037,7 +1061,7 @@
         </w:rPr>
         <w:t>Functional Requirements</w:t>
       </w:r>
-      <w:bookmarkEnd w:id="30"/>
+      <w:bookmarkEnd w:id="23"/>
     </w:p>
     <w:p>
       <w:pPr>
@@ -1057,16 +1081,7 @@
           <w:sz w:val="24"/>
           <w:szCs w:val="24"/>
         </w:rPr>
-        <w:t>[P</w:t>
-      </w:r>
-      <w:r>
-        <w:rPr>
-          <w:i/>
-          <w:color w:val="943634" w:themeColor="accent2" w:themeShade="BF"/>
-          <w:sz w:val="24"/>
-          <w:szCs w:val="24"/>
-        </w:rPr>
-        <w:t>resent the functional requirements]</w:t>
+        <w:t>The functional requirements are adding and viewing the grocery list, viewing reports regarding the food waste, and notifications providing the donation option.</w:t>
       </w:r>
     </w:p>
     <w:p>
@@ -1083,7 +1098,7 @@
           <w:szCs w:val="24"/>
         </w:rPr>
       </w:pPr>
-      <w:bookmarkStart w:id="31" w:name="_Toc254785389"/>
+      <w:bookmarkStart w:id="24" w:name="_Toc254785389"/>
       <w:r>
         <w:rPr>
           <w:rFonts w:ascii="Times New Roman" w:hAnsi="Times New Roman"/>
@@ -1091,7 +1106,7 @@
         </w:rPr>
         <w:t>Non-functional Requirements</w:t>
       </w:r>
-      <w:bookmarkEnd w:id="31"/>
+      <w:bookmarkEnd w:id="24"/>
     </w:p>
     <w:p>
       <w:pPr>
@@ -1111,8 +1126,9 @@
           <w:sz w:val="24"/>
           <w:szCs w:val="24"/>
         </w:rPr>
-        <w:t>[D</w:t>
-      </w:r>
+        <w:t xml:space="preserve">The non-functional requirements are using </w:t>
+      </w:r>
+      <w:proofErr w:type="gramStart"/>
       <w:r>
         <w:rPr>
           <w:i/>
@@ -1120,7 +1136,17 @@
           <w:sz w:val="24"/>
           <w:szCs w:val="24"/>
         </w:rPr>
-        <w:t>iscuss the non-functional requirements for the system]</w:t>
+        <w:t>a client</w:t>
+      </w:r>
+      <w:proofErr w:type="gramEnd"/>
+      <w:r>
+        <w:rPr>
+          <w:i/>
+          <w:color w:val="943634" w:themeColor="accent2" w:themeShade="BF"/>
+          <w:sz w:val="24"/>
+          <w:szCs w:val="24"/>
+        </w:rPr>
+        <w:t>-server architecture, using an observer pattern and a database to store the data.</w:t>
       </w:r>
     </w:p>
     <w:p>
@@ -1137,7 +1163,7 @@
           <w:rFonts w:ascii="Times New Roman" w:hAnsi="Times New Roman"/>
         </w:rPr>
       </w:pPr>
-      <w:bookmarkStart w:id="32" w:name="_Toc254785390"/>
+      <w:bookmarkStart w:id="25" w:name="_Toc254785390"/>
       <w:r>
         <w:rPr>
           <w:rFonts w:ascii="Times New Roman" w:hAnsi="Times New Roman"/>
@@ -1150,7 +1176,7 @@
         </w:rPr>
         <w:t>. Use-Case Model</w:t>
       </w:r>
-      <w:bookmarkEnd w:id="32"/>
+      <w:bookmarkEnd w:id="25"/>
     </w:p>
     <w:p>
       <w:pPr>
@@ -1165,99 +1191,251 @@
       <w:r>
         <w:rPr>
           <w:i/>
-          <w:color w:val="943634" w:themeColor="accent2" w:themeShade="BF"/>
-          <w:sz w:val="24"/>
-        </w:rPr>
-        <w:t>[</w:t>
-      </w:r>
-      <w:r>
-        <w:rPr>
-          <w:i/>
-          <w:color w:val="943634" w:themeColor="accent2" w:themeShade="BF"/>
-          <w:sz w:val="24"/>
-        </w:rPr>
-        <w:t>Create the u</w:t>
-      </w:r>
-      <w:r>
-        <w:rPr>
-          <w:i/>
-          <w:color w:val="943634" w:themeColor="accent2" w:themeShade="BF"/>
-          <w:sz w:val="24"/>
-        </w:rPr>
-        <w:t>se-</w:t>
-      </w:r>
-      <w:r>
-        <w:rPr>
-          <w:i/>
-          <w:color w:val="943634" w:themeColor="accent2" w:themeShade="BF"/>
-          <w:sz w:val="24"/>
-        </w:rPr>
-        <w:t>c</w:t>
-      </w:r>
-      <w:r>
-        <w:rPr>
-          <w:i/>
-          <w:color w:val="943634" w:themeColor="accent2" w:themeShade="BF"/>
-          <w:sz w:val="24"/>
-        </w:rPr>
-        <w:t>ase diagrams and</w:t>
-      </w:r>
-      <w:r>
-        <w:rPr>
-          <w:i/>
-          <w:color w:val="943634" w:themeColor="accent2" w:themeShade="BF"/>
-          <w:sz w:val="24"/>
-        </w:rPr>
-        <w:t xml:space="preserve"> provide one</w:t>
-      </w:r>
-      <w:r>
-        <w:rPr>
-          <w:i/>
-          <w:color w:val="943634" w:themeColor="accent2" w:themeShade="BF"/>
-          <w:sz w:val="24"/>
+          <w:noProof/>
+          <w:color w:val="943634" w:themeColor="accent2" w:themeShade="BF"/>
+          <w:sz w:val="24"/>
+        </w:rPr>
+        <w:drawing>
+          <wp:inline distT="0" distB="0" distL="0" distR="0">
+            <wp:extent cx="3722370" cy="4296410"/>
+            <wp:effectExtent l="0" t="0" r="0" b="0"/>
+            <wp:docPr id="1" name="Picture 1" descr="C:\Users\Darius\Downloads\Untitled Diagram (3).png"/>
+            <wp:cNvGraphicFramePr>
+              <a:graphicFrameLocks xmlns:a="http://schemas.openxmlformats.org/drawingml/2006/main" noChangeAspect="1"/>
+            </wp:cNvGraphicFramePr>
+            <a:graphic xmlns:a="http://schemas.openxmlformats.org/drawingml/2006/main">
+              <a:graphicData uri="http://schemas.openxmlformats.org/drawingml/2006/picture">
+                <pic:pic xmlns:pic="http://schemas.openxmlformats.org/drawingml/2006/picture">
+                  <pic:nvPicPr>
+                    <pic:cNvPr id="0" name="Picture 1" descr="C:\Users\Darius\Downloads\Untitled Diagram (3).png"/>
+                    <pic:cNvPicPr>
+                      <a:picLocks noChangeAspect="1" noChangeArrowheads="1"/>
+                    </pic:cNvPicPr>
+                  </pic:nvPicPr>
+                  <pic:blipFill>
+                    <a:blip r:embed="rId10">
+                      <a:extLst>
+                        <a:ext uri="{28A0092B-C50C-407E-A947-70E740481C1C}">
+                          <a14:useLocalDpi xmlns:a14="http://schemas.microsoft.com/office/drawing/2010/main" val="0"/>
+                        </a:ext>
+                      </a:extLst>
+                    </a:blip>
+                    <a:srcRect/>
+                    <a:stretch>
+                      <a:fillRect/>
+                    </a:stretch>
+                  </pic:blipFill>
+                  <pic:spPr bwMode="auto">
+                    <a:xfrm>
+                      <a:off x="0" y="0"/>
+                      <a:ext cx="3722370" cy="4296410"/>
+                    </a:xfrm>
+                    <a:prstGeom prst="rect">
+                      <a:avLst/>
+                    </a:prstGeom>
+                    <a:noFill/>
+                    <a:ln>
+                      <a:noFill/>
+                    </a:ln>
+                  </pic:spPr>
+                </pic:pic>
+              </a:graphicData>
+            </a:graphic>
+          </wp:inline>
+        </w:drawing>
+      </w:r>
+    </w:p>
+    <w:p>
+      <w:pPr>
+        <w:pStyle w:val="Title"/>
+        <w:jc w:val="both"/>
+        <w:rPr>
+          <w:rFonts w:ascii="Times New Roman" w:hAnsi="Times New Roman"/>
+          <w:i/>
+          <w:color w:val="943634" w:themeColor="accent2" w:themeShade="BF"/>
+          <w:sz w:val="24"/>
+        </w:rPr>
+      </w:pPr>
+      <w:bookmarkStart w:id="26" w:name="_Toc254785391"/>
+      <w:r>
+        <w:rPr>
+          <w:rFonts w:ascii="Times New Roman" w:hAnsi="Times New Roman"/>
+          <w:i/>
+          <w:color w:val="943634" w:themeColor="accent2" w:themeShade="BF"/>
+          <w:sz w:val="24"/>
+        </w:rPr>
+        <w:t xml:space="preserve">Use case: </w:t>
+      </w:r>
+      <w:r>
+        <w:rPr>
+          <w:rFonts w:ascii="Times New Roman" w:hAnsi="Times New Roman"/>
+          <w:i/>
+          <w:color w:val="943634" w:themeColor="accent2" w:themeShade="BF"/>
+          <w:sz w:val="24"/>
+        </w:rPr>
+        <w:t>add item</w:t>
+      </w:r>
+    </w:p>
+    <w:p>
+      <w:pPr>
+        <w:pStyle w:val="Title"/>
+        <w:jc w:val="both"/>
+        <w:rPr>
+          <w:rFonts w:ascii="Times New Roman" w:hAnsi="Times New Roman"/>
+          <w:i/>
+          <w:color w:val="943634" w:themeColor="accent2" w:themeShade="BF"/>
+          <w:sz w:val="24"/>
+        </w:rPr>
+      </w:pPr>
+      <w:r>
+        <w:rPr>
+          <w:rFonts w:ascii="Times New Roman" w:hAnsi="Times New Roman"/>
+          <w:i/>
+          <w:color w:val="943634" w:themeColor="accent2" w:themeShade="BF"/>
+          <w:sz w:val="24"/>
+        </w:rPr>
+        <w:t xml:space="preserve">Level: </w:t>
+      </w:r>
+      <w:r>
+        <w:rPr>
+          <w:rFonts w:ascii="Times New Roman" w:hAnsi="Times New Roman"/>
+          <w:i/>
+          <w:color w:val="943634" w:themeColor="accent2" w:themeShade="BF"/>
+          <w:sz w:val="24"/>
+        </w:rPr>
+        <w:t>user-goal level</w:t>
+      </w:r>
+    </w:p>
+    <w:p>
+      <w:pPr>
+        <w:pStyle w:val="Title"/>
+        <w:jc w:val="both"/>
+        <w:rPr>
+          <w:rFonts w:ascii="Times New Roman" w:hAnsi="Times New Roman"/>
+          <w:i/>
+          <w:color w:val="943634" w:themeColor="accent2" w:themeShade="BF"/>
+          <w:sz w:val="24"/>
+        </w:rPr>
+      </w:pPr>
+      <w:r>
+        <w:rPr>
+          <w:rFonts w:ascii="Times New Roman" w:hAnsi="Times New Roman"/>
+          <w:i/>
+          <w:color w:val="943634" w:themeColor="accent2" w:themeShade="BF"/>
+          <w:sz w:val="24"/>
+        </w:rPr>
+        <w:t xml:space="preserve">Primary actor: </w:t>
+      </w:r>
+      <w:r>
+        <w:rPr>
+          <w:rFonts w:ascii="Times New Roman" w:hAnsi="Times New Roman"/>
+          <w:i/>
+          <w:color w:val="943634" w:themeColor="accent2" w:themeShade="BF"/>
+          <w:sz w:val="24"/>
+        </w:rPr>
+        <w:t>user</w:t>
+      </w:r>
+    </w:p>
+    <w:p>
+      <w:pPr>
+        <w:pStyle w:val="Title"/>
+        <w:jc w:val="both"/>
+        <w:rPr>
+          <w:rFonts w:ascii="Times New Roman" w:hAnsi="Times New Roman"/>
+          <w:i/>
+          <w:color w:val="943634" w:themeColor="accent2" w:themeShade="BF"/>
+          <w:sz w:val="24"/>
+        </w:rPr>
+      </w:pPr>
+      <w:r>
+        <w:rPr>
+          <w:rFonts w:ascii="Times New Roman" w:hAnsi="Times New Roman"/>
+          <w:i/>
+          <w:color w:val="943634" w:themeColor="accent2" w:themeShade="BF"/>
+          <w:sz w:val="24"/>
+        </w:rPr>
+        <w:t>Main success scenario:</w:t>
+      </w:r>
+      <w:r>
+        <w:rPr>
+          <w:rFonts w:ascii="Times New Roman" w:hAnsi="Times New Roman"/>
+          <w:i/>
+          <w:color w:val="943634" w:themeColor="accent2" w:themeShade="BF"/>
+          <w:sz w:val="24"/>
+        </w:rPr>
+        <w:t xml:space="preserve"> The user inputs the data of the new grocery item they want to add. It passes through the validator, and if the data is valid, a new item is added to their list.</w:t>
+      </w:r>
+    </w:p>
+    <w:p>
+      <w:pPr>
+        <w:pStyle w:val="Title"/>
+        <w:jc w:val="both"/>
+        <w:rPr>
+          <w:rFonts w:ascii="Times New Roman" w:hAnsi="Times New Roman"/>
+          <w:i/>
+          <w:color w:val="943634" w:themeColor="accent2" w:themeShade="BF"/>
+          <w:sz w:val="24"/>
+        </w:rPr>
+      </w:pPr>
+      <w:r>
+        <w:rPr>
+          <w:rFonts w:ascii="Times New Roman" w:hAnsi="Times New Roman"/>
+          <w:i/>
+          <w:color w:val="943634" w:themeColor="accent2" w:themeShade="BF"/>
+          <w:sz w:val="24"/>
+        </w:rPr>
+        <w:lastRenderedPageBreak/>
+        <w:t xml:space="preserve"> Extensions: </w:t>
+      </w:r>
+      <w:r>
+        <w:rPr>
+          <w:rFonts w:ascii="Times New Roman" w:hAnsi="Times New Roman"/>
+          <w:i/>
+          <w:color w:val="943634" w:themeColor="accent2" w:themeShade="BF"/>
+          <w:sz w:val="24"/>
+        </w:rPr>
+        <w:t>The validator returns an invalid value, signifying that the data is not according to the standard. An error message is displayed, giving info on how the data should look like. Another possibility is the case where the item wasn’t successfully added to the database, in which case the update won’t take place and nothing will be changed.</w:t>
+      </w:r>
+    </w:p>
+    <w:p>
+      <w:pPr>
+        <w:pStyle w:val="Title"/>
+        <w:jc w:val="both"/>
+        <w:rPr>
+          <w:rFonts w:ascii="Times New Roman" w:hAnsi="Times New Roman"/>
+        </w:rPr>
+      </w:pPr>
+      <w:r>
+        <w:rPr>
+          <w:rFonts w:ascii="Times New Roman" w:hAnsi="Times New Roman"/>
+        </w:rPr>
+        <w:t>3</w:t>
+      </w:r>
+      <w:r>
+        <w:rPr>
+          <w:rFonts w:ascii="Times New Roman" w:hAnsi="Times New Roman"/>
+        </w:rPr>
+        <w:t xml:space="preserve">. </w:t>
+      </w:r>
+      <w:r>
+        <w:rPr>
+          <w:rFonts w:ascii="Times New Roman" w:hAnsi="Times New Roman"/>
+        </w:rPr>
+        <w:t>System</w:t>
+      </w:r>
+      <w:r>
+        <w:rPr>
+          <w:rFonts w:ascii="Times New Roman" w:hAnsi="Times New Roman"/>
         </w:rPr>
         <w:t xml:space="preserve"> </w:t>
       </w:r>
       <w:r>
         <w:rPr>
-          <w:i/>
-          <w:color w:val="943634" w:themeColor="accent2" w:themeShade="BF"/>
-          <w:sz w:val="24"/>
-        </w:rPr>
-        <w:t>u</w:t>
-      </w:r>
-      <w:r>
-        <w:rPr>
-          <w:i/>
-          <w:color w:val="943634" w:themeColor="accent2" w:themeShade="BF"/>
-          <w:sz w:val="24"/>
-        </w:rPr>
-        <w:t>se-</w:t>
-      </w:r>
-      <w:r>
-        <w:rPr>
-          <w:i/>
-          <w:color w:val="943634" w:themeColor="accent2" w:themeShade="BF"/>
-          <w:sz w:val="24"/>
-        </w:rPr>
-        <w:t>c</w:t>
-      </w:r>
-      <w:r>
-        <w:rPr>
-          <w:i/>
-          <w:color w:val="943634" w:themeColor="accent2" w:themeShade="BF"/>
-          <w:sz w:val="24"/>
-        </w:rPr>
-        <w:t>ase description</w:t>
-      </w:r>
-      <w:r>
-        <w:rPr>
-          <w:i/>
-          <w:color w:val="943634" w:themeColor="accent2" w:themeShade="BF"/>
-          <w:sz w:val="24"/>
-        </w:rPr>
-        <w:t xml:space="preserve"> (according to the format below).</w:t>
-      </w:r>
+          <w:rFonts w:ascii="Times New Roman" w:hAnsi="Times New Roman"/>
+        </w:rPr>
+        <w:t>Architectural Design</w:t>
+      </w:r>
+      <w:bookmarkEnd w:id="26"/>
     </w:p>
     <w:p>
       <w:pPr>
@@ -1269,14 +1447,222 @@
           <w:sz w:val="24"/>
         </w:rPr>
       </w:pPr>
-      <w:r>
-        <w:rPr>
-          <w:i/>
-          <w:color w:val="943634" w:themeColor="accent2" w:themeShade="BF"/>
-          <w:sz w:val="24"/>
-        </w:rPr>
-        <w:t>Use-Case description format:</w:t>
-      </w:r>
+    </w:p>
+    <w:p>
+      <w:pPr>
+        <w:spacing w:line="240" w:lineRule="auto"/>
+        <w:jc w:val="both"/>
+        <w:rPr>
+          <w:b/>
+        </w:rPr>
+      </w:pPr>
+      <w:r>
+        <w:rPr>
+          <w:b/>
+          <w:sz w:val="28"/>
+        </w:rPr>
+        <w:t>3</w:t>
+      </w:r>
+      <w:r>
+        <w:rPr>
+          <w:b/>
+          <w:sz w:val="28"/>
+        </w:rPr>
+        <w:t xml:space="preserve">.1 </w:t>
+      </w:r>
+      <w:r>
+        <w:rPr>
+          <w:b/>
+          <w:sz w:val="28"/>
+        </w:rPr>
+        <w:t>Architectural</w:t>
+      </w:r>
+      <w:r>
+        <w:rPr>
+          <w:b/>
+          <w:sz w:val="28"/>
+        </w:rPr>
+        <w:t xml:space="preserve"> Pattern Description</w:t>
+      </w:r>
+    </w:p>
+    <w:p>
+      <w:pPr>
+        <w:spacing w:line="240" w:lineRule="auto"/>
+        <w:jc w:val="both"/>
+        <w:rPr>
+          <w:i/>
+          <w:color w:val="943634" w:themeColor="accent2" w:themeShade="BF"/>
+          <w:sz w:val="24"/>
+        </w:rPr>
+      </w:pPr>
+      <w:r>
+        <w:rPr>
+          <w:i/>
+          <w:color w:val="943634" w:themeColor="accent2" w:themeShade="BF"/>
+          <w:sz w:val="24"/>
+        </w:rPr>
+        <w:t>The architectural pattern used is the client-server architecture. In this architecture, the application is divided in two, the server side and the client side. The server side usually manages the data (like a database if it exists). The client side is what the user uses. They communicate through requests and responses and by establishing a connection.</w:t>
+      </w:r>
+    </w:p>
+    <w:p>
+      <w:pPr>
+        <w:spacing w:line="240" w:lineRule="auto"/>
+        <w:jc w:val="both"/>
+        <w:rPr>
+          <w:i/>
+          <w:color w:val="943634" w:themeColor="accent2" w:themeShade="BF"/>
+          <w:sz w:val="24"/>
+        </w:rPr>
+      </w:pPr>
+    </w:p>
+    <w:p>
+      <w:pPr>
+        <w:spacing w:line="240" w:lineRule="auto"/>
+        <w:jc w:val="both"/>
+        <w:rPr>
+          <w:b/>
+        </w:rPr>
+      </w:pPr>
+      <w:r>
+        <w:rPr>
+          <w:b/>
+          <w:sz w:val="28"/>
+        </w:rPr>
+        <w:t>3</w:t>
+      </w:r>
+      <w:r>
+        <w:rPr>
+          <w:b/>
+          <w:sz w:val="28"/>
+        </w:rPr>
+        <w:t>.</w:t>
+      </w:r>
+      <w:r>
+        <w:rPr>
+          <w:b/>
+          <w:sz w:val="28"/>
+        </w:rPr>
+        <w:t>2</w:t>
+      </w:r>
+      <w:r>
+        <w:rPr>
+          <w:b/>
+          <w:sz w:val="28"/>
+        </w:rPr>
+        <w:t xml:space="preserve"> </w:t>
+      </w:r>
+      <w:r>
+        <w:rPr>
+          <w:b/>
+          <w:sz w:val="28"/>
+        </w:rPr>
+        <w:t>Diagrams</w:t>
+      </w:r>
+    </w:p>
+    <w:p>
+      <w:pPr>
+        <w:spacing w:line="240" w:lineRule="auto"/>
+        <w:jc w:val="both"/>
+        <w:rPr>
+          <w:i/>
+          <w:color w:val="943634" w:themeColor="accent2" w:themeShade="BF"/>
+          <w:sz w:val="24"/>
+        </w:rPr>
+      </w:pPr>
+      <w:r>
+        <w:rPr>
+          <w:i/>
+          <w:color w:val="943634" w:themeColor="accent2" w:themeShade="BF"/>
+          <w:sz w:val="24"/>
+        </w:rPr>
+        <w:t>[</w:t>
+      </w:r>
+      <w:r>
+        <w:rPr>
+          <w:i/>
+          <w:color w:val="943634" w:themeColor="accent2" w:themeShade="BF"/>
+          <w:sz w:val="24"/>
+        </w:rPr>
+        <w:t>C</w:t>
+      </w:r>
+      <w:r>
+        <w:rPr>
+          <w:i/>
+          <w:color w:val="943634" w:themeColor="accent2" w:themeShade="BF"/>
+          <w:sz w:val="24"/>
+        </w:rPr>
+        <w:t>reate the system’s conceptual architecture</w:t>
+      </w:r>
+      <w:r>
+        <w:rPr>
+          <w:i/>
+          <w:color w:val="943634" w:themeColor="accent2" w:themeShade="BF"/>
+          <w:sz w:val="24"/>
+        </w:rPr>
+        <w:t>;</w:t>
+      </w:r>
+      <w:r>
+        <w:rPr>
+          <w:i/>
+          <w:color w:val="943634" w:themeColor="accent2" w:themeShade="BF"/>
+          <w:sz w:val="24"/>
+        </w:rPr>
+        <w:t xml:space="preserve"> use </w:t>
+      </w:r>
+      <w:r>
+        <w:rPr>
+          <w:i/>
+          <w:color w:val="943634" w:themeColor="accent2" w:themeShade="BF"/>
+          <w:sz w:val="24"/>
+        </w:rPr>
+        <w:t>architectural pattern</w:t>
+      </w:r>
+      <w:r>
+        <w:rPr>
+          <w:i/>
+          <w:color w:val="943634" w:themeColor="accent2" w:themeShade="BF"/>
+          <w:sz w:val="24"/>
+        </w:rPr>
+        <w:t>s</w:t>
+      </w:r>
+      <w:r>
+        <w:rPr>
+          <w:i/>
+          <w:color w:val="943634" w:themeColor="accent2" w:themeShade="BF"/>
+          <w:sz w:val="24"/>
+        </w:rPr>
+        <w:t xml:space="preserve"> and </w:t>
+      </w:r>
+      <w:r>
+        <w:rPr>
+          <w:i/>
+          <w:color w:val="943634" w:themeColor="accent2" w:themeShade="BF"/>
+          <w:sz w:val="24"/>
+        </w:rPr>
+        <w:t>describe how they are applied</w:t>
+      </w:r>
+      <w:r>
+        <w:rPr>
+          <w:i/>
+          <w:color w:val="943634" w:themeColor="accent2" w:themeShade="BF"/>
+          <w:sz w:val="24"/>
+        </w:rPr>
+        <w:t>. Create package, component and deployment diagrams</w:t>
+      </w:r>
+      <w:r>
+        <w:rPr>
+          <w:i/>
+          <w:color w:val="943634" w:themeColor="accent2" w:themeShade="BF"/>
+          <w:sz w:val="24"/>
+        </w:rPr>
+        <w:t>]</w:t>
+      </w:r>
+    </w:p>
+    <w:p>
+      <w:pPr>
+        <w:spacing w:line="240" w:lineRule="auto"/>
+        <w:jc w:val="both"/>
+      </w:pPr>
     </w:p>
     <w:p>
       <w:pPr>
@@ -1284,21 +1670,48 @@
         <w:jc w:val="both"/>
         <w:rPr>
           <w:rFonts w:ascii="Times New Roman" w:hAnsi="Times New Roman"/>
-          <w:i/>
-          <w:color w:val="943634" w:themeColor="accent2" w:themeShade="BF"/>
-          <w:sz w:val="24"/>
-        </w:rPr>
-      </w:pPr>
-      <w:bookmarkStart w:id="33" w:name="_Toc254785391"/>
-      <w:r>
-        <w:rPr>
-          <w:rFonts w:ascii="Times New Roman" w:hAnsi="Times New Roman"/>
-          <w:i/>
-          <w:color w:val="943634" w:themeColor="accent2" w:themeShade="BF"/>
-          <w:sz w:val="24"/>
-        </w:rPr>
-        <w:t>Use case: &lt;use case goal&gt;</w:t>
-      </w:r>
+        </w:rPr>
+      </w:pPr>
+      <w:bookmarkStart w:id="27" w:name="_Toc254785392"/>
+      <w:r>
+        <w:rPr>
+          <w:rFonts w:ascii="Times New Roman" w:hAnsi="Times New Roman"/>
+        </w:rPr>
+        <w:t>4</w:t>
+      </w:r>
+      <w:r>
+        <w:rPr>
+          <w:rFonts w:ascii="Times New Roman" w:hAnsi="Times New Roman"/>
+        </w:rPr>
+        <w:t xml:space="preserve">. </w:t>
+      </w:r>
+      <w:proofErr w:type="spellStart"/>
+      <w:r>
+        <w:rPr>
+          <w:rFonts w:ascii="Times New Roman" w:hAnsi="Times New Roman"/>
+        </w:rPr>
+        <w:t>UML</w:t>
+      </w:r>
+      <w:proofErr w:type="spellEnd"/>
+      <w:r>
+        <w:rPr>
+          <w:rFonts w:ascii="Times New Roman" w:hAnsi="Times New Roman"/>
+        </w:rPr>
+        <w:t xml:space="preserve"> </w:t>
+      </w:r>
+      <w:r>
+        <w:rPr>
+          <w:rFonts w:ascii="Times New Roman" w:hAnsi="Times New Roman"/>
+        </w:rPr>
+        <w:t>Sequence</w:t>
+      </w:r>
+      <w:r>
+        <w:rPr>
+          <w:rFonts w:ascii="Times New Roman" w:hAnsi="Times New Roman"/>
+        </w:rPr>
+        <w:t xml:space="preserve"> Diagrams</w:t>
+      </w:r>
+      <w:bookmarkEnd w:id="27"/>
     </w:p>
     <w:p>
       <w:pPr>
@@ -1306,20 +1719,68 @@
         <w:jc w:val="both"/>
         <w:rPr>
           <w:rFonts w:ascii="Times New Roman" w:hAnsi="Times New Roman"/>
-          <w:i/>
-          <w:color w:val="943634" w:themeColor="accent2" w:themeShade="BF"/>
-          <w:sz w:val="24"/>
-        </w:rPr>
-      </w:pPr>
-      <w:r>
-        <w:rPr>
-          <w:rFonts w:ascii="Times New Roman" w:hAnsi="Times New Roman"/>
-          <w:i/>
-          <w:color w:val="943634" w:themeColor="accent2" w:themeShade="BF"/>
-          <w:sz w:val="24"/>
-        </w:rPr>
-        <w:t>Level: &lt;one of: summary level, user-goal level, sub-function&gt;</w:t>
-      </w:r>
+        </w:rPr>
+      </w:pPr>
+      <w:r>
+        <w:rPr>
+          <w:rFonts w:ascii="Times New Roman" w:hAnsi="Times New Roman"/>
+          <w:b w:val="0"/>
+          <w:i/>
+          <w:noProof/>
+          <w:color w:val="943634" w:themeColor="accent2" w:themeShade="BF"/>
+          <w:sz w:val="24"/>
+        </w:rPr>
+        <w:drawing>
+          <wp:inline distT="0" distB="0" distL="0" distR="0">
+            <wp:extent cx="5058410" cy="3247390"/>
+            <wp:effectExtent l="0" t="0" r="0" b="0"/>
+            <wp:docPr id="3" name="Picture 3" descr="C:\Users\Darius\Downloads\Untitled Diagram (5).png"/>
+            <wp:cNvGraphicFramePr>
+              <a:graphicFrameLocks xmlns:a="http://schemas.openxmlformats.org/drawingml/2006/main" noChangeAspect="1"/>
+            </wp:cNvGraphicFramePr>
+            <a:graphic xmlns:a="http://schemas.openxmlformats.org/drawingml/2006/main">
+              <a:graphicData uri="http://schemas.openxmlformats.org/drawingml/2006/picture">
+                <pic:pic xmlns:pic="http://schemas.openxmlformats.org/drawingml/2006/picture">
+                  <pic:nvPicPr>
+                    <pic:cNvPr id="0" name="Picture 1" descr="C:\Users\Darius\Downloads\Untitled Diagram (5).png"/>
+                    <pic:cNvPicPr>
+                      <a:picLocks noChangeAspect="1" noChangeArrowheads="1"/>
+                    </pic:cNvPicPr>
+                  </pic:nvPicPr>
+                  <pic:blipFill>
+                    <a:blip r:embed="rId11">
+                      <a:extLst>
+                        <a:ext uri="{28A0092B-C50C-407E-A947-70E740481C1C}">
+                          <a14:useLocalDpi xmlns:a14="http://schemas.microsoft.com/office/drawing/2010/main" val="0"/>
+                        </a:ext>
+                      </a:extLst>
+                    </a:blip>
+                    <a:srcRect/>
+                    <a:stretch>
+                      <a:fillRect/>
+                    </a:stretch>
+                  </pic:blipFill>
+                  <pic:spPr bwMode="auto">
+                    <a:xfrm>
+                      <a:off x="0" y="0"/>
+                      <a:ext cx="5058410" cy="3247390"/>
+                    </a:xfrm>
+                    <a:prstGeom prst="rect">
+                      <a:avLst/>
+                    </a:prstGeom>
+                    <a:noFill/>
+                    <a:ln>
+                      <a:noFill/>
+                    </a:ln>
+                  </pic:spPr>
+                </pic:pic>
+              </a:graphicData>
+            </a:graphic>
+          </wp:inline>
+        </w:drawing>
+      </w:r>
+      <w:bookmarkStart w:id="28" w:name="_GoBack"/>
+      <w:bookmarkEnd w:id="28"/>
     </w:p>
     <w:p>
       <w:pPr>
@@ -1327,20 +1788,293 @@
         <w:jc w:val="both"/>
         <w:rPr>
           <w:rFonts w:ascii="Times New Roman" w:hAnsi="Times New Roman"/>
-          <w:i/>
-          <w:color w:val="943634" w:themeColor="accent2" w:themeShade="BF"/>
-          <w:sz w:val="24"/>
-        </w:rPr>
-      </w:pPr>
-      <w:r>
-        <w:rPr>
-          <w:rFonts w:ascii="Times New Roman" w:hAnsi="Times New Roman"/>
-          <w:i/>
-          <w:color w:val="943634" w:themeColor="accent2" w:themeShade="BF"/>
-          <w:sz w:val="24"/>
-        </w:rPr>
-        <w:t>Primary actor: &lt;a role name for the actor who initiates the use case&gt;</w:t>
-      </w:r>
+        </w:rPr>
+      </w:pPr>
+      <w:bookmarkStart w:id="29" w:name="_Toc254785393"/>
+      <w:r>
+        <w:rPr>
+          <w:rFonts w:ascii="Times New Roman" w:hAnsi="Times New Roman"/>
+        </w:rPr>
+        <w:t>5</w:t>
+      </w:r>
+      <w:r>
+        <w:rPr>
+          <w:rFonts w:ascii="Times New Roman" w:hAnsi="Times New Roman"/>
+        </w:rPr>
+        <w:t xml:space="preserve">. Class </w:t>
+      </w:r>
+      <w:r>
+        <w:rPr>
+          <w:rFonts w:ascii="Times New Roman" w:hAnsi="Times New Roman"/>
+        </w:rPr>
+        <w:t>Design</w:t>
+      </w:r>
+      <w:bookmarkEnd w:id="29"/>
+    </w:p>
+    <w:p>
+      <w:pPr>
+        <w:spacing w:line="240" w:lineRule="auto"/>
+        <w:jc w:val="both"/>
+        <w:rPr>
+          <w:b/>
+          <w:sz w:val="28"/>
+        </w:rPr>
+      </w:pPr>
+    </w:p>
+    <w:p>
+      <w:pPr>
+        <w:spacing w:line="240" w:lineRule="auto"/>
+        <w:jc w:val="both"/>
+        <w:rPr>
+          <w:b/>
+        </w:rPr>
+      </w:pPr>
+      <w:r>
+        <w:rPr>
+          <w:b/>
+          <w:sz w:val="28"/>
+        </w:rPr>
+        <w:t>5</w:t>
+      </w:r>
+      <w:r>
+        <w:rPr>
+          <w:b/>
+          <w:sz w:val="28"/>
+        </w:rPr>
+        <w:t>.1 Design Patterns Description</w:t>
+      </w:r>
+    </w:p>
+    <w:p>
+      <w:pPr>
+        <w:spacing w:line="240" w:lineRule="auto"/>
+        <w:jc w:val="both"/>
+        <w:rPr>
+          <w:i/>
+          <w:color w:val="943634" w:themeColor="accent2" w:themeShade="BF"/>
+          <w:sz w:val="24"/>
+        </w:rPr>
+      </w:pPr>
+      <w:r>
+        <w:rPr>
+          <w:i/>
+          <w:color w:val="943634" w:themeColor="accent2" w:themeShade="BF"/>
+          <w:sz w:val="24"/>
+        </w:rPr>
+        <w:t xml:space="preserve">The used designs pattern is the Observer pattern. The idea of this pattern is that one </w:t>
+      </w:r>
+      <w:proofErr w:type="gramStart"/>
+      <w:r>
+        <w:rPr>
+          <w:i/>
+          <w:color w:val="943634" w:themeColor="accent2" w:themeShade="BF"/>
+          <w:sz w:val="24"/>
+        </w:rPr>
+        <w:t>objects</w:t>
+      </w:r>
+      <w:proofErr w:type="gramEnd"/>
+      <w:r>
+        <w:rPr>
+          <w:i/>
+          <w:color w:val="943634" w:themeColor="accent2" w:themeShade="BF"/>
+          <w:sz w:val="24"/>
+        </w:rPr>
+        <w:t xml:space="preserve"> may be observers or observable objects. When an observable object does something that needs sent to the observer, it will notify all of its observers. This design pattern is mainly used in event-driven architectures. The classes for an Abstract Factory pattern also exist, though they are not used in this version.</w:t>
+      </w:r>
+    </w:p>
+    <w:p>
+      <w:pPr>
+        <w:spacing w:line="240" w:lineRule="auto"/>
+        <w:jc w:val="both"/>
+      </w:pPr>
+    </w:p>
+    <w:p>
+      <w:pPr>
+        <w:spacing w:line="240" w:lineRule="auto"/>
+        <w:jc w:val="both"/>
+      </w:pPr>
+      <w:r>
+        <w:rPr>
+          <w:b/>
+          <w:sz w:val="28"/>
+        </w:rPr>
+        <w:lastRenderedPageBreak/>
+        <w:t>5</w:t>
+      </w:r>
+      <w:r>
+        <w:rPr>
+          <w:b/>
+          <w:sz w:val="28"/>
+        </w:rPr>
+        <w:t>.</w:t>
+      </w:r>
+      <w:r>
+        <w:rPr>
+          <w:b/>
+          <w:sz w:val="28"/>
+        </w:rPr>
+        <w:t>2</w:t>
+      </w:r>
+      <w:r>
+        <w:rPr>
+          <w:b/>
+          <w:sz w:val="28"/>
+        </w:rPr>
+        <w:t xml:space="preserve"> </w:t>
+      </w:r>
+      <w:proofErr w:type="spellStart"/>
+      <w:r>
+        <w:rPr>
+          <w:b/>
+          <w:sz w:val="28"/>
+        </w:rPr>
+        <w:t>UML</w:t>
+      </w:r>
+      <w:proofErr w:type="spellEnd"/>
+      <w:r>
+        <w:rPr>
+          <w:b/>
+          <w:sz w:val="28"/>
+        </w:rPr>
+        <w:t xml:space="preserve"> </w:t>
+      </w:r>
+      <w:r>
+        <w:rPr>
+          <w:b/>
+          <w:sz w:val="28"/>
+        </w:rPr>
+        <w:t>Class Diagram</w:t>
+      </w:r>
+    </w:p>
+    <w:p>
+      <w:pPr>
+        <w:spacing w:line="240" w:lineRule="auto"/>
+        <w:jc w:val="both"/>
+        <w:rPr>
+          <w:i/>
+          <w:color w:val="943634" w:themeColor="accent2" w:themeShade="BF"/>
+          <w:sz w:val="24"/>
+        </w:rPr>
+      </w:pPr>
+      <w:r>
+        <w:rPr>
+          <w:i/>
+          <w:color w:val="943634" w:themeColor="accent2" w:themeShade="BF"/>
+          <w:sz w:val="24"/>
+        </w:rPr>
+        <w:t>[</w:t>
+      </w:r>
+      <w:r>
+        <w:rPr>
+          <w:i/>
+          <w:color w:val="943634" w:themeColor="accent2" w:themeShade="BF"/>
+          <w:sz w:val="24"/>
+        </w:rPr>
+        <w:t>C</w:t>
+      </w:r>
+      <w:r>
+        <w:rPr>
+          <w:i/>
+          <w:color w:val="943634" w:themeColor="accent2" w:themeShade="BF"/>
+          <w:sz w:val="24"/>
+        </w:rPr>
+        <w:t xml:space="preserve">reate the </w:t>
+      </w:r>
+      <w:proofErr w:type="spellStart"/>
+      <w:r>
+        <w:rPr>
+          <w:i/>
+          <w:color w:val="943634" w:themeColor="accent2" w:themeShade="BF"/>
+          <w:sz w:val="24"/>
+        </w:rPr>
+        <w:t>UML</w:t>
+      </w:r>
+      <w:proofErr w:type="spellEnd"/>
+      <w:r>
+        <w:rPr>
+          <w:i/>
+          <w:color w:val="943634" w:themeColor="accent2" w:themeShade="BF"/>
+          <w:sz w:val="24"/>
+        </w:rPr>
+        <w:t xml:space="preserve"> Class Diagram and </w:t>
+      </w:r>
+      <w:r>
+        <w:rPr>
+          <w:i/>
+          <w:color w:val="943634" w:themeColor="accent2" w:themeShade="BF"/>
+          <w:sz w:val="24"/>
+        </w:rPr>
+        <w:t>highlight</w:t>
+      </w:r>
+      <w:r>
+        <w:rPr>
+          <w:i/>
+          <w:color w:val="943634" w:themeColor="accent2" w:themeShade="BF"/>
+          <w:sz w:val="24"/>
+        </w:rPr>
+        <w:t xml:space="preserve"> and motivate</w:t>
+      </w:r>
+      <w:r>
+        <w:rPr>
+          <w:i/>
+          <w:color w:val="943634" w:themeColor="accent2" w:themeShade="BF"/>
+          <w:sz w:val="24"/>
+        </w:rPr>
+        <w:t xml:space="preserve"> </w:t>
+      </w:r>
+      <w:r>
+        <w:rPr>
+          <w:i/>
+          <w:color w:val="943634" w:themeColor="accent2" w:themeShade="BF"/>
+          <w:sz w:val="24"/>
+        </w:rPr>
+        <w:t>how</w:t>
+      </w:r>
+      <w:r>
+        <w:rPr>
+          <w:i/>
+          <w:color w:val="943634" w:themeColor="accent2" w:themeShade="BF"/>
+          <w:sz w:val="24"/>
+        </w:rPr>
+        <w:t xml:space="preserve"> the design pattern</w:t>
+      </w:r>
+      <w:r>
+        <w:rPr>
+          <w:i/>
+          <w:color w:val="943634" w:themeColor="accent2" w:themeShade="BF"/>
+          <w:sz w:val="24"/>
+        </w:rPr>
+        <w:t>s</w:t>
+      </w:r>
+      <w:r>
+        <w:rPr>
+          <w:i/>
+          <w:color w:val="943634" w:themeColor="accent2" w:themeShade="BF"/>
+          <w:sz w:val="24"/>
+        </w:rPr>
+        <w:t xml:space="preserve"> are used</w:t>
+      </w:r>
+      <w:r>
+        <w:rPr>
+          <w:i/>
+          <w:color w:val="943634" w:themeColor="accent2" w:themeShade="BF"/>
+          <w:sz w:val="24"/>
+        </w:rPr>
+        <w:t>.</w:t>
+      </w:r>
+      <w:r>
+        <w:rPr>
+          <w:i/>
+          <w:color w:val="943634" w:themeColor="accent2" w:themeShade="BF"/>
+          <w:sz w:val="24"/>
+        </w:rPr>
+        <w:t>]</w:t>
+      </w:r>
+    </w:p>
+    <w:p>
+      <w:pPr>
+        <w:spacing w:line="240" w:lineRule="auto"/>
+        <w:jc w:val="both"/>
+      </w:pPr>
     </w:p>
     <w:p>
       <w:pPr>
@@ -1348,19 +2082,159 @@
         <w:jc w:val="both"/>
         <w:rPr>
           <w:rFonts w:ascii="Times New Roman" w:hAnsi="Times New Roman"/>
-          <w:i/>
-          <w:color w:val="943634" w:themeColor="accent2" w:themeShade="BF"/>
-          <w:sz w:val="24"/>
-        </w:rPr>
-      </w:pPr>
-      <w:r>
-        <w:rPr>
-          <w:rFonts w:ascii="Times New Roman" w:hAnsi="Times New Roman"/>
-          <w:i/>
-          <w:color w:val="943634" w:themeColor="accent2" w:themeShade="BF"/>
-          <w:sz w:val="24"/>
-        </w:rPr>
-        <w:t>Main success scenario: &lt;the steps of the main success scenario from trigger to goal delivery&gt;</w:t>
+        </w:rPr>
+      </w:pPr>
+      <w:bookmarkStart w:id="30" w:name="_Toc254785394"/>
+      <w:r>
+        <w:rPr>
+          <w:rFonts w:ascii="Times New Roman" w:hAnsi="Times New Roman"/>
+        </w:rPr>
+        <w:t>6</w:t>
+      </w:r>
+      <w:r>
+        <w:rPr>
+          <w:rFonts w:ascii="Times New Roman" w:hAnsi="Times New Roman"/>
+        </w:rPr>
+        <w:t>. Data Model</w:t>
+      </w:r>
+      <w:bookmarkEnd w:id="30"/>
+      <w:r>
+        <w:rPr>
+          <w:rFonts w:ascii="Times New Roman" w:hAnsi="Times New Roman"/>
+        </w:rPr>
+        <w:t xml:space="preserve"> </w:t>
+      </w:r>
+    </w:p>
+    <w:p>
+      <w:pPr>
+        <w:spacing w:line="240" w:lineRule="auto"/>
+        <w:jc w:val="both"/>
+        <w:rPr>
+          <w:i/>
+          <w:color w:val="943634" w:themeColor="accent2" w:themeShade="BF"/>
+        </w:rPr>
+      </w:pPr>
+      <w:r>
+        <w:rPr>
+          <w:i/>
+          <w:noProof/>
+          <w:color w:val="943634" w:themeColor="accent2" w:themeShade="BF"/>
+          <w:sz w:val="24"/>
+        </w:rPr>
+        <w:drawing>
+          <wp:inline distT="0" distB="0" distL="0" distR="0">
+            <wp:extent cx="4114800" cy="1922780"/>
+            <wp:effectExtent l="0" t="0" r="0" b="0"/>
+            <wp:docPr id="2" name="Picture 2" descr="C:\Users\Darius\Downloads\Untitled Diagram (4).png"/>
+            <wp:cNvGraphicFramePr>
+              <a:graphicFrameLocks xmlns:a="http://schemas.openxmlformats.org/drawingml/2006/main" noChangeAspect="1"/>
+            </wp:cNvGraphicFramePr>
+            <a:graphic xmlns:a="http://schemas.openxmlformats.org/drawingml/2006/main">
+              <a:graphicData uri="http://schemas.openxmlformats.org/drawingml/2006/picture">
+                <pic:pic xmlns:pic="http://schemas.openxmlformats.org/drawingml/2006/picture">
+                  <pic:nvPicPr>
+                    <pic:cNvPr id="0" name="Picture 2" descr="C:\Users\Darius\Downloads\Untitled Diagram (4).png"/>
+                    <pic:cNvPicPr>
+                      <a:picLocks noChangeAspect="1" noChangeArrowheads="1"/>
+                    </pic:cNvPicPr>
+                  </pic:nvPicPr>
+                  <pic:blipFill>
+                    <a:blip r:embed="rId12">
+                      <a:extLst>
+                        <a:ext uri="{28A0092B-C50C-407E-A947-70E740481C1C}">
+                          <a14:useLocalDpi xmlns:a14="http://schemas.microsoft.com/office/drawing/2010/main" val="0"/>
+                        </a:ext>
+                      </a:extLst>
+                    </a:blip>
+                    <a:srcRect/>
+                    <a:stretch>
+                      <a:fillRect/>
+                    </a:stretch>
+                  </pic:blipFill>
+                  <pic:spPr bwMode="auto">
+                    <a:xfrm>
+                      <a:off x="0" y="0"/>
+                      <a:ext cx="4114800" cy="1922780"/>
+                    </a:xfrm>
+                    <a:prstGeom prst="rect">
+                      <a:avLst/>
+                    </a:prstGeom>
+                    <a:noFill/>
+                    <a:ln>
+                      <a:noFill/>
+                    </a:ln>
+                  </pic:spPr>
+                </pic:pic>
+              </a:graphicData>
+            </a:graphic>
+          </wp:inline>
+        </w:drawing>
+      </w:r>
+    </w:p>
+    <w:p>
+      <w:pPr>
+        <w:spacing w:line="240" w:lineRule="auto"/>
+        <w:jc w:val="both"/>
+        <w:rPr>
+          <w:i/>
+          <w:color w:val="943634" w:themeColor="accent2" w:themeShade="BF"/>
+        </w:rPr>
+      </w:pPr>
+    </w:p>
+    <w:p>
+      <w:pPr>
+        <w:spacing w:line="240" w:lineRule="auto"/>
+        <w:jc w:val="both"/>
+        <w:rPr>
+          <w:i/>
+          <w:color w:val="943634" w:themeColor="accent2" w:themeShade="BF"/>
+        </w:rPr>
+      </w:pPr>
+      <w:r>
+        <w:rPr>
+          <w:i/>
+          <w:color w:val="943634" w:themeColor="accent2" w:themeShade="BF"/>
+        </w:rPr>
+        <w:t xml:space="preserve">The data is represented by 2 tables. </w:t>
+      </w:r>
+      <w:proofErr w:type="gramStart"/>
+      <w:r>
+        <w:rPr>
+          <w:i/>
+          <w:color w:val="943634" w:themeColor="accent2" w:themeShade="BF"/>
+        </w:rPr>
+        <w:t>One for the users, where their id is the primary key.</w:t>
+      </w:r>
+      <w:proofErr w:type="gramEnd"/>
+      <w:r>
+        <w:rPr>
+          <w:i/>
+          <w:color w:val="943634" w:themeColor="accent2" w:themeShade="BF"/>
+        </w:rPr>
+        <w:t xml:space="preserve"> Username and password are used for authentication and goal for functionality. The grocery item table has an item id as primary key, </w:t>
+      </w:r>
+      <w:proofErr w:type="gramStart"/>
+      <w:r>
+        <w:rPr>
+          <w:i/>
+          <w:color w:val="943634" w:themeColor="accent2" w:themeShade="BF"/>
+        </w:rPr>
+        <w:t>an</w:t>
+      </w:r>
+      <w:proofErr w:type="gramEnd"/>
+      <w:r>
+        <w:rPr>
+          <w:i/>
+          <w:color w:val="943634" w:themeColor="accent2" w:themeShade="BF"/>
+        </w:rPr>
+        <w:t xml:space="preserve"> user id (</w:t>
+      </w:r>
+      <w:r>
+        <w:rPr>
+          <w:i/>
+          <w:color w:val="943634" w:themeColor="accent2" w:themeShade="BF"/>
+        </w:rPr>
+        <w:t>establishes a one to many relationship between users and items), a name, calorie count, quantity and 3 dates representing the purchase date, the expiration date and the consumption date.</w:t>
       </w:r>
     </w:p>
     <w:p>
@@ -1369,19 +2243,69 @@
         <w:jc w:val="both"/>
         <w:rPr>
           <w:rFonts w:ascii="Times New Roman" w:hAnsi="Times New Roman"/>
-          <w:i/>
-          <w:color w:val="943634" w:themeColor="accent2" w:themeShade="BF"/>
-          <w:sz w:val="24"/>
-        </w:rPr>
-      </w:pPr>
-      <w:r>
-        <w:rPr>
-          <w:rFonts w:ascii="Times New Roman" w:hAnsi="Times New Roman"/>
-          <w:i/>
-          <w:color w:val="943634" w:themeColor="accent2" w:themeShade="BF"/>
-          <w:sz w:val="24"/>
-        </w:rPr>
-        <w:t>Extensions: &lt;alternate scenarios of success or failure&gt;</w:t>
+        </w:rPr>
+      </w:pPr>
+      <w:bookmarkStart w:id="31" w:name="_Toc254785395"/>
+      <w:r>
+        <w:rPr>
+          <w:rFonts w:ascii="Times New Roman" w:hAnsi="Times New Roman"/>
+        </w:rPr>
+        <w:t>7</w:t>
+      </w:r>
+      <w:r>
+        <w:rPr>
+          <w:rFonts w:ascii="Times New Roman" w:hAnsi="Times New Roman"/>
+        </w:rPr>
+        <w:t xml:space="preserve">. </w:t>
+      </w:r>
+      <w:r>
+        <w:rPr>
+          <w:rFonts w:ascii="Times New Roman" w:hAnsi="Times New Roman"/>
+        </w:rPr>
+        <w:t>System</w:t>
+      </w:r>
+      <w:r>
+        <w:rPr>
+          <w:rFonts w:ascii="Times New Roman" w:hAnsi="Times New Roman"/>
+        </w:rPr>
+        <w:t xml:space="preserve"> Testing</w:t>
+      </w:r>
+      <w:bookmarkEnd w:id="31"/>
+    </w:p>
+    <w:p>
+      <w:pPr>
+        <w:spacing w:line="240" w:lineRule="auto"/>
+        <w:jc w:val="both"/>
+        <w:rPr>
+          <w:i/>
+          <w:color w:val="943634" w:themeColor="accent2" w:themeShade="BF"/>
+        </w:rPr>
+      </w:pPr>
+      <w:r>
+        <w:rPr>
+          <w:i/>
+          <w:color w:val="943634" w:themeColor="accent2" w:themeShade="BF"/>
+          <w:sz w:val="24"/>
+        </w:rPr>
+        <w:t xml:space="preserve">The testing was done by feeding the system both valid and invalid data, seeing how it reacts. However, there are some scenarios which haven’t been tested or have been tested but haven’t been updated (for example the need of </w:t>
+      </w:r>
+      <w:proofErr w:type="spellStart"/>
+      <w:r>
+        <w:rPr>
+          <w:i/>
+          <w:color w:val="943634" w:themeColor="accent2" w:themeShade="BF"/>
+          <w:sz w:val="24"/>
+        </w:rPr>
+        <w:t>inputing</w:t>
+      </w:r>
+      <w:proofErr w:type="spellEnd"/>
+      <w:r>
+        <w:rPr>
+          <w:i/>
+          <w:color w:val="943634" w:themeColor="accent2" w:themeShade="BF"/>
+          <w:sz w:val="24"/>
+        </w:rPr>
+        <w:t xml:space="preserve"> only numbers in number fields).</w:t>
       </w:r>
     </w:p>
     <w:p>
@@ -1390,963 +2314,9 @@
         <w:jc w:val="both"/>
         <w:rPr>
           <w:rFonts w:ascii="Times New Roman" w:hAnsi="Times New Roman"/>
-          <w:b w:val="0"/>
-          <w:i/>
-          <w:color w:val="943634" w:themeColor="accent2" w:themeShade="BF"/>
-          <w:sz w:val="24"/>
-        </w:rPr>
-      </w:pPr>
-      <w:r>
-        <w:rPr>
-          <w:rFonts w:ascii="Times New Roman" w:hAnsi="Times New Roman"/>
-          <w:b w:val="0"/>
-          <w:i/>
-          <w:color w:val="943634" w:themeColor="accent2" w:themeShade="BF"/>
-          <w:sz w:val="24"/>
-        </w:rPr>
-        <w:t>]</w:t>
-      </w:r>
-    </w:p>
-    <w:p>
-      <w:pPr>
-        <w:pStyle w:val="Title"/>
-        <w:jc w:val="both"/>
-        <w:rPr>
-          <w:rFonts w:ascii="Times New Roman" w:hAnsi="Times New Roman"/>
-        </w:rPr>
-      </w:pPr>
-      <w:r>
-        <w:rPr>
-          <w:rFonts w:ascii="Times New Roman" w:hAnsi="Times New Roman"/>
-        </w:rPr>
-        <w:t>3</w:t>
-      </w:r>
-      <w:r>
-        <w:rPr>
-          <w:rFonts w:ascii="Times New Roman" w:hAnsi="Times New Roman"/>
-        </w:rPr>
-        <w:t xml:space="preserve">. </w:t>
-      </w:r>
-      <w:r>
-        <w:rPr>
-          <w:rFonts w:ascii="Times New Roman" w:hAnsi="Times New Roman"/>
-        </w:rPr>
-        <w:t>System</w:t>
-      </w:r>
-      <w:r>
-        <w:rPr>
-          <w:rFonts w:ascii="Times New Roman" w:hAnsi="Times New Roman"/>
-        </w:rPr>
-        <w:t xml:space="preserve"> </w:t>
-      </w:r>
-      <w:r>
-        <w:rPr>
-          <w:rFonts w:ascii="Times New Roman" w:hAnsi="Times New Roman"/>
-        </w:rPr>
-        <w:t>Architectural Design</w:t>
-      </w:r>
-      <w:bookmarkEnd w:id="33"/>
-    </w:p>
-    <w:p>
-      <w:pPr>
-        <w:spacing w:line="240" w:lineRule="auto"/>
-        <w:jc w:val="both"/>
-        <w:rPr>
-          <w:i/>
-          <w:color w:val="943634" w:themeColor="accent2" w:themeShade="BF"/>
-          <w:sz w:val="24"/>
-        </w:rPr>
-      </w:pPr>
-    </w:p>
-    <w:p>
-      <w:pPr>
-        <w:spacing w:line="240" w:lineRule="auto"/>
-        <w:jc w:val="both"/>
-        <w:rPr>
-          <w:b/>
-        </w:rPr>
-      </w:pPr>
-      <w:r>
-        <w:rPr>
-          <w:b/>
-          <w:sz w:val="28"/>
-        </w:rPr>
-        <w:t>3</w:t>
-      </w:r>
-      <w:r>
-        <w:rPr>
-          <w:b/>
-          <w:sz w:val="28"/>
-        </w:rPr>
-        <w:t xml:space="preserve">.1 </w:t>
-      </w:r>
-      <w:r>
-        <w:rPr>
-          <w:b/>
-          <w:sz w:val="28"/>
-        </w:rPr>
-        <w:t>Architectural</w:t>
-      </w:r>
-      <w:r>
-        <w:rPr>
-          <w:b/>
-          <w:sz w:val="28"/>
-        </w:rPr>
-        <w:t xml:space="preserve"> Pattern Description</w:t>
-      </w:r>
-    </w:p>
-    <w:p>
-      <w:pPr>
-        <w:spacing w:line="240" w:lineRule="auto"/>
-        <w:jc w:val="both"/>
-        <w:rPr>
-          <w:i/>
-          <w:color w:val="943634" w:themeColor="accent2" w:themeShade="BF"/>
-          <w:sz w:val="24"/>
-        </w:rPr>
-      </w:pPr>
-      <w:r>
-        <w:rPr>
-          <w:i/>
-          <w:color w:val="943634" w:themeColor="accent2" w:themeShade="BF"/>
-          <w:sz w:val="24"/>
-        </w:rPr>
-        <w:t>[Describe</w:t>
-      </w:r>
-      <w:r>
-        <w:rPr>
-          <w:i/>
-          <w:color w:val="943634" w:themeColor="accent2" w:themeShade="BF"/>
-          <w:sz w:val="24"/>
-        </w:rPr>
-        <w:t xml:space="preserve"> briefly</w:t>
-      </w:r>
-      <w:r>
-        <w:rPr>
-          <w:i/>
-          <w:color w:val="943634" w:themeColor="accent2" w:themeShade="BF"/>
-          <w:sz w:val="24"/>
-        </w:rPr>
-        <w:t xml:space="preserve"> the used </w:t>
-      </w:r>
-      <w:r>
-        <w:rPr>
-          <w:i/>
-          <w:color w:val="943634" w:themeColor="accent2" w:themeShade="BF"/>
-          <w:sz w:val="24"/>
-        </w:rPr>
-        <w:t>architectural</w:t>
-      </w:r>
-      <w:r>
-        <w:rPr>
-          <w:i/>
-          <w:color w:val="943634" w:themeColor="accent2" w:themeShade="BF"/>
-          <w:sz w:val="24"/>
-        </w:rPr>
-        <w:t xml:space="preserve"> pattern</w:t>
-      </w:r>
-      <w:r>
-        <w:rPr>
-          <w:i/>
-          <w:color w:val="943634" w:themeColor="accent2" w:themeShade="BF"/>
-          <w:sz w:val="24"/>
-        </w:rPr>
-        <w:t>s.</w:t>
-      </w:r>
-      <w:r>
-        <w:rPr>
-          <w:i/>
-          <w:color w:val="943634" w:themeColor="accent2" w:themeShade="BF"/>
-          <w:sz w:val="24"/>
-        </w:rPr>
-        <w:t>]</w:t>
-      </w:r>
-    </w:p>
-    <w:p>
-      <w:pPr>
-        <w:spacing w:line="240" w:lineRule="auto"/>
-        <w:jc w:val="both"/>
-        <w:rPr>
-          <w:i/>
-          <w:color w:val="943634" w:themeColor="accent2" w:themeShade="BF"/>
-          <w:sz w:val="24"/>
-        </w:rPr>
-      </w:pPr>
-    </w:p>
-    <w:p>
-      <w:pPr>
-        <w:spacing w:line="240" w:lineRule="auto"/>
-        <w:jc w:val="both"/>
-        <w:rPr>
-          <w:b/>
-        </w:rPr>
-      </w:pPr>
-      <w:r>
-        <w:rPr>
-          <w:b/>
-          <w:sz w:val="28"/>
-        </w:rPr>
-        <w:t>3</w:t>
-      </w:r>
-      <w:r>
-        <w:rPr>
-          <w:b/>
-          <w:sz w:val="28"/>
-        </w:rPr>
-        <w:t>.</w:t>
-      </w:r>
-      <w:r>
-        <w:rPr>
-          <w:b/>
-          <w:sz w:val="28"/>
-        </w:rPr>
-        <w:t>2</w:t>
-      </w:r>
-      <w:r>
-        <w:rPr>
-          <w:b/>
-          <w:sz w:val="28"/>
-        </w:rPr>
-        <w:t xml:space="preserve"> </w:t>
-      </w:r>
-      <w:r>
-        <w:rPr>
-          <w:b/>
-          <w:sz w:val="28"/>
-        </w:rPr>
-        <w:t>Diagrams</w:t>
-      </w:r>
-    </w:p>
-    <w:p>
-      <w:pPr>
-        <w:spacing w:line="240" w:lineRule="auto"/>
-        <w:jc w:val="both"/>
-        <w:rPr>
-          <w:i/>
-          <w:color w:val="943634" w:themeColor="accent2" w:themeShade="BF"/>
-          <w:sz w:val="24"/>
-        </w:rPr>
-      </w:pPr>
-      <w:r>
-        <w:rPr>
-          <w:i/>
-          <w:color w:val="943634" w:themeColor="accent2" w:themeShade="BF"/>
-          <w:sz w:val="24"/>
-        </w:rPr>
-        <w:t>[</w:t>
-      </w:r>
-      <w:r>
-        <w:rPr>
-          <w:i/>
-          <w:color w:val="943634" w:themeColor="accent2" w:themeShade="BF"/>
-          <w:sz w:val="24"/>
-        </w:rPr>
-        <w:t>C</w:t>
-      </w:r>
-      <w:r>
-        <w:rPr>
-          <w:i/>
-          <w:color w:val="943634" w:themeColor="accent2" w:themeShade="BF"/>
-          <w:sz w:val="24"/>
-        </w:rPr>
-        <w:t>reate the system’s conceptual architecture</w:t>
-      </w:r>
-      <w:r>
-        <w:rPr>
-          <w:i/>
-          <w:color w:val="943634" w:themeColor="accent2" w:themeShade="BF"/>
-          <w:sz w:val="24"/>
-        </w:rPr>
-        <w:t>;</w:t>
-      </w:r>
-      <w:r>
-        <w:rPr>
-          <w:i/>
-          <w:color w:val="943634" w:themeColor="accent2" w:themeShade="BF"/>
-          <w:sz w:val="24"/>
-        </w:rPr>
-        <w:t xml:space="preserve"> use </w:t>
-      </w:r>
-      <w:r>
-        <w:rPr>
-          <w:i/>
-          <w:color w:val="943634" w:themeColor="accent2" w:themeShade="BF"/>
-          <w:sz w:val="24"/>
-        </w:rPr>
-        <w:t>architectural pattern</w:t>
-      </w:r>
-      <w:r>
-        <w:rPr>
-          <w:i/>
-          <w:color w:val="943634" w:themeColor="accent2" w:themeShade="BF"/>
-          <w:sz w:val="24"/>
-        </w:rPr>
-        <w:t>s</w:t>
-      </w:r>
-      <w:r>
-        <w:rPr>
-          <w:i/>
-          <w:color w:val="943634" w:themeColor="accent2" w:themeShade="BF"/>
-          <w:sz w:val="24"/>
-        </w:rPr>
-        <w:t xml:space="preserve"> and </w:t>
-      </w:r>
-      <w:r>
-        <w:rPr>
-          <w:i/>
-          <w:color w:val="943634" w:themeColor="accent2" w:themeShade="BF"/>
-          <w:sz w:val="24"/>
-        </w:rPr>
-        <w:t>describe how they are applied</w:t>
-      </w:r>
-      <w:r>
-        <w:rPr>
-          <w:i/>
-          <w:color w:val="943634" w:themeColor="accent2" w:themeShade="BF"/>
-          <w:sz w:val="24"/>
-        </w:rPr>
-        <w:t>. Create package, component and deployment diagrams</w:t>
-      </w:r>
-      <w:r>
-        <w:rPr>
-          <w:i/>
-          <w:color w:val="943634" w:themeColor="accent2" w:themeShade="BF"/>
-          <w:sz w:val="24"/>
-        </w:rPr>
-        <w:t>]</w:t>
-      </w:r>
-    </w:p>
-    <w:p>
-      <w:pPr>
-        <w:spacing w:line="240" w:lineRule="auto"/>
-        <w:jc w:val="both"/>
-      </w:pPr>
-    </w:p>
-    <w:p>
-      <w:pPr>
-        <w:pStyle w:val="Title"/>
-        <w:jc w:val="both"/>
-        <w:rPr>
-          <w:rFonts w:ascii="Times New Roman" w:hAnsi="Times New Roman"/>
-        </w:rPr>
-      </w:pPr>
-      <w:bookmarkStart w:id="34" w:name="_Toc254785392"/>
-      <w:r>
-        <w:rPr>
-          <w:rFonts w:ascii="Times New Roman" w:hAnsi="Times New Roman"/>
-        </w:rPr>
-        <w:t>4</w:t>
-      </w:r>
-      <w:r>
-        <w:rPr>
-          <w:rFonts w:ascii="Times New Roman" w:hAnsi="Times New Roman"/>
-        </w:rPr>
-        <w:t xml:space="preserve">. UML </w:t>
-      </w:r>
-      <w:r>
-        <w:rPr>
-          <w:rFonts w:ascii="Times New Roman" w:hAnsi="Times New Roman"/>
-        </w:rPr>
-        <w:t>Sequence</w:t>
-      </w:r>
-      <w:r>
-        <w:rPr>
-          <w:rFonts w:ascii="Times New Roman" w:hAnsi="Times New Roman"/>
-        </w:rPr>
-        <w:t xml:space="preserve"> Diagrams</w:t>
-      </w:r>
-      <w:bookmarkEnd w:id="34"/>
-    </w:p>
-    <w:p>
-      <w:pPr>
-        <w:spacing w:line="240" w:lineRule="auto"/>
-        <w:jc w:val="both"/>
-        <w:rPr>
-          <w:i/>
-          <w:color w:val="943634" w:themeColor="accent2" w:themeShade="BF"/>
-          <w:sz w:val="24"/>
-        </w:rPr>
-      </w:pPr>
-      <w:r>
-        <w:rPr>
-          <w:i/>
-          <w:color w:val="943634" w:themeColor="accent2" w:themeShade="BF"/>
-          <w:sz w:val="24"/>
-        </w:rPr>
-        <w:t>[</w:t>
-      </w:r>
-      <w:r>
-        <w:rPr>
-          <w:i/>
-          <w:color w:val="943634" w:themeColor="accent2" w:themeShade="BF"/>
-          <w:sz w:val="24"/>
-        </w:rPr>
-        <w:t>C</w:t>
-      </w:r>
-      <w:r>
-        <w:rPr>
-          <w:i/>
-          <w:color w:val="943634" w:themeColor="accent2" w:themeShade="BF"/>
-          <w:sz w:val="24"/>
-        </w:rPr>
-        <w:t xml:space="preserve">reate </w:t>
-      </w:r>
-      <w:r>
-        <w:rPr>
-          <w:i/>
-          <w:color w:val="943634" w:themeColor="accent2" w:themeShade="BF"/>
-          <w:sz w:val="24"/>
-        </w:rPr>
-        <w:t>a</w:t>
-      </w:r>
-      <w:r>
-        <w:rPr>
-          <w:i/>
-          <w:color w:val="943634" w:themeColor="accent2" w:themeShade="BF"/>
-          <w:sz w:val="24"/>
-        </w:rPr>
-        <w:t xml:space="preserve"> sequence diagram for </w:t>
-      </w:r>
-      <w:r>
-        <w:rPr>
-          <w:i/>
-          <w:color w:val="943634" w:themeColor="accent2" w:themeShade="BF"/>
-          <w:sz w:val="24"/>
-        </w:rPr>
-        <w:t>a</w:t>
-      </w:r>
-      <w:r>
-        <w:rPr>
-          <w:i/>
-          <w:color w:val="943634" w:themeColor="accent2" w:themeShade="BF"/>
-          <w:sz w:val="24"/>
-        </w:rPr>
-        <w:t xml:space="preserve"> relevant scenario</w:t>
-      </w:r>
-      <w:r>
-        <w:rPr>
-          <w:i/>
-          <w:color w:val="943634" w:themeColor="accent2" w:themeShade="BF"/>
-          <w:sz w:val="24"/>
-        </w:rPr>
-        <w:t>.</w:t>
-      </w:r>
-      <w:r>
-        <w:rPr>
-          <w:i/>
-          <w:color w:val="943634" w:themeColor="accent2" w:themeShade="BF"/>
-          <w:sz w:val="24"/>
-        </w:rPr>
-        <w:t>]</w:t>
-      </w:r>
-    </w:p>
-    <w:p>
-      <w:pPr>
-        <w:pStyle w:val="Title"/>
-        <w:jc w:val="both"/>
-        <w:rPr>
-          <w:rFonts w:ascii="Times New Roman" w:hAnsi="Times New Roman"/>
-        </w:rPr>
-      </w:pPr>
-    </w:p>
-    <w:p>
-      <w:pPr>
-        <w:pStyle w:val="Title"/>
-        <w:jc w:val="both"/>
-        <w:rPr>
-          <w:rFonts w:ascii="Times New Roman" w:hAnsi="Times New Roman"/>
-        </w:rPr>
-      </w:pPr>
-      <w:bookmarkStart w:id="35" w:name="_Toc254785393"/>
-      <w:r>
-        <w:rPr>
-          <w:rFonts w:ascii="Times New Roman" w:hAnsi="Times New Roman"/>
-        </w:rPr>
-        <w:t>5</w:t>
-      </w:r>
-      <w:r>
-        <w:rPr>
-          <w:rFonts w:ascii="Times New Roman" w:hAnsi="Times New Roman"/>
-        </w:rPr>
-        <w:t xml:space="preserve">. Class </w:t>
-      </w:r>
-      <w:r>
-        <w:rPr>
-          <w:rFonts w:ascii="Times New Roman" w:hAnsi="Times New Roman"/>
-        </w:rPr>
-        <w:t>Design</w:t>
-      </w:r>
-      <w:bookmarkEnd w:id="35"/>
-    </w:p>
-    <w:p>
-      <w:pPr>
-        <w:spacing w:line="240" w:lineRule="auto"/>
-        <w:jc w:val="both"/>
-        <w:rPr>
-          <w:b/>
-          <w:sz w:val="28"/>
-        </w:rPr>
-      </w:pPr>
-    </w:p>
-    <w:p>
-      <w:pPr>
-        <w:spacing w:line="240" w:lineRule="auto"/>
-        <w:jc w:val="both"/>
-        <w:rPr>
-          <w:b/>
-        </w:rPr>
-      </w:pPr>
-      <w:r>
-        <w:rPr>
-          <w:b/>
-          <w:sz w:val="28"/>
-        </w:rPr>
-        <w:t>5</w:t>
-      </w:r>
-      <w:r>
-        <w:rPr>
-          <w:b/>
-          <w:sz w:val="28"/>
-        </w:rPr>
-        <w:t>.1 Design Patterns Description</w:t>
-      </w:r>
-    </w:p>
-    <w:p>
-      <w:pPr>
-        <w:spacing w:line="240" w:lineRule="auto"/>
-        <w:jc w:val="both"/>
-        <w:rPr>
-          <w:i/>
-          <w:color w:val="943634" w:themeColor="accent2" w:themeShade="BF"/>
-          <w:sz w:val="24"/>
-        </w:rPr>
-      </w:pPr>
-      <w:r>
-        <w:rPr>
-          <w:i/>
-          <w:color w:val="943634" w:themeColor="accent2" w:themeShade="BF"/>
-          <w:sz w:val="24"/>
-        </w:rPr>
-        <w:t>[Describe</w:t>
-      </w:r>
-      <w:r>
-        <w:rPr>
-          <w:i/>
-          <w:color w:val="943634" w:themeColor="accent2" w:themeShade="BF"/>
-          <w:sz w:val="24"/>
-        </w:rPr>
-        <w:t xml:space="preserve"> briefly</w:t>
-      </w:r>
-      <w:r>
-        <w:rPr>
-          <w:i/>
-          <w:color w:val="943634" w:themeColor="accent2" w:themeShade="BF"/>
-          <w:sz w:val="24"/>
-        </w:rPr>
-        <w:t xml:space="preserve"> the used design pattern</w:t>
-      </w:r>
-      <w:r>
-        <w:rPr>
-          <w:i/>
-          <w:color w:val="943634" w:themeColor="accent2" w:themeShade="BF"/>
-          <w:sz w:val="24"/>
-        </w:rPr>
-        <w:t>s.</w:t>
-      </w:r>
-      <w:r>
-        <w:rPr>
-          <w:i/>
-          <w:color w:val="943634" w:themeColor="accent2" w:themeShade="BF"/>
-          <w:sz w:val="24"/>
-        </w:rPr>
-        <w:t>]</w:t>
-      </w:r>
-    </w:p>
-    <w:p>
-      <w:pPr>
-        <w:spacing w:line="240" w:lineRule="auto"/>
-        <w:jc w:val="both"/>
-      </w:pPr>
-    </w:p>
-    <w:p>
-      <w:pPr>
-        <w:spacing w:line="240" w:lineRule="auto"/>
-        <w:jc w:val="both"/>
-      </w:pPr>
-      <w:r>
-        <w:rPr>
-          <w:b/>
-          <w:sz w:val="28"/>
-        </w:rPr>
-        <w:t>5</w:t>
-      </w:r>
-      <w:r>
-        <w:rPr>
-          <w:b/>
-          <w:sz w:val="28"/>
-        </w:rPr>
-        <w:t>.</w:t>
-      </w:r>
-      <w:r>
-        <w:rPr>
-          <w:b/>
-          <w:sz w:val="28"/>
-        </w:rPr>
-        <w:t>2</w:t>
-      </w:r>
-      <w:r>
-        <w:rPr>
-          <w:b/>
-          <w:sz w:val="28"/>
-        </w:rPr>
-        <w:t xml:space="preserve"> </w:t>
-      </w:r>
-      <w:r>
-        <w:rPr>
-          <w:b/>
-          <w:sz w:val="28"/>
-        </w:rPr>
-        <w:t xml:space="preserve">UML </w:t>
-      </w:r>
-      <w:r>
-        <w:rPr>
-          <w:b/>
-          <w:sz w:val="28"/>
-        </w:rPr>
-        <w:t>Class Diagram</w:t>
-      </w:r>
-    </w:p>
-    <w:p>
-      <w:pPr>
-        <w:spacing w:line="240" w:lineRule="auto"/>
-        <w:jc w:val="both"/>
-        <w:rPr>
-          <w:i/>
-          <w:color w:val="943634" w:themeColor="accent2" w:themeShade="BF"/>
-          <w:sz w:val="24"/>
-        </w:rPr>
-      </w:pPr>
-      <w:r>
-        <w:rPr>
-          <w:i/>
-          <w:color w:val="943634" w:themeColor="accent2" w:themeShade="BF"/>
-          <w:sz w:val="24"/>
-        </w:rPr>
-        <w:t>[</w:t>
-      </w:r>
-      <w:r>
-        <w:rPr>
-          <w:i/>
-          <w:color w:val="943634" w:themeColor="accent2" w:themeShade="BF"/>
-          <w:sz w:val="24"/>
-        </w:rPr>
-        <w:t>C</w:t>
-      </w:r>
-      <w:r>
-        <w:rPr>
-          <w:i/>
-          <w:color w:val="943634" w:themeColor="accent2" w:themeShade="BF"/>
-          <w:sz w:val="24"/>
-        </w:rPr>
-        <w:t xml:space="preserve">reate the UML Class Diagram and </w:t>
-      </w:r>
-      <w:r>
-        <w:rPr>
-          <w:i/>
-          <w:color w:val="943634" w:themeColor="accent2" w:themeShade="BF"/>
-          <w:sz w:val="24"/>
-        </w:rPr>
-        <w:t>highlight</w:t>
-      </w:r>
-      <w:r>
-        <w:rPr>
-          <w:i/>
-          <w:color w:val="943634" w:themeColor="accent2" w:themeShade="BF"/>
-          <w:sz w:val="24"/>
-        </w:rPr>
-        <w:t xml:space="preserve"> and motivate</w:t>
-      </w:r>
-      <w:r>
-        <w:rPr>
-          <w:i/>
-          <w:color w:val="943634" w:themeColor="accent2" w:themeShade="BF"/>
-          <w:sz w:val="24"/>
-        </w:rPr>
-        <w:t xml:space="preserve"> </w:t>
-      </w:r>
-      <w:r>
-        <w:rPr>
-          <w:i/>
-          <w:color w:val="943634" w:themeColor="accent2" w:themeShade="BF"/>
-          <w:sz w:val="24"/>
-        </w:rPr>
-        <w:t>how</w:t>
-      </w:r>
-      <w:r>
-        <w:rPr>
-          <w:i/>
-          <w:color w:val="943634" w:themeColor="accent2" w:themeShade="BF"/>
-          <w:sz w:val="24"/>
-        </w:rPr>
-        <w:t xml:space="preserve"> the design pattern</w:t>
-      </w:r>
-      <w:r>
-        <w:rPr>
-          <w:i/>
-          <w:color w:val="943634" w:themeColor="accent2" w:themeShade="BF"/>
-          <w:sz w:val="24"/>
-        </w:rPr>
-        <w:t>s</w:t>
-      </w:r>
-      <w:r>
-        <w:rPr>
-          <w:i/>
-          <w:color w:val="943634" w:themeColor="accent2" w:themeShade="BF"/>
-          <w:sz w:val="24"/>
-        </w:rPr>
-        <w:t xml:space="preserve"> are used</w:t>
-      </w:r>
-      <w:r>
-        <w:rPr>
-          <w:i/>
-          <w:color w:val="943634" w:themeColor="accent2" w:themeShade="BF"/>
-          <w:sz w:val="24"/>
-        </w:rPr>
-        <w:t>.</w:t>
-      </w:r>
-      <w:r>
-        <w:rPr>
-          <w:i/>
-          <w:color w:val="943634" w:themeColor="accent2" w:themeShade="BF"/>
-          <w:sz w:val="24"/>
-        </w:rPr>
-        <w:t>]</w:t>
-      </w:r>
-    </w:p>
-    <w:p>
-      <w:pPr>
-        <w:spacing w:line="240" w:lineRule="auto"/>
-        <w:jc w:val="both"/>
-      </w:pPr>
-    </w:p>
-    <w:p>
-      <w:pPr>
-        <w:pStyle w:val="Title"/>
-        <w:jc w:val="both"/>
-        <w:rPr>
-          <w:rFonts w:ascii="Times New Roman" w:hAnsi="Times New Roman"/>
-        </w:rPr>
-      </w:pPr>
-      <w:bookmarkStart w:id="36" w:name="_Toc254785394"/>
-      <w:r>
-        <w:rPr>
-          <w:rFonts w:ascii="Times New Roman" w:hAnsi="Times New Roman"/>
-        </w:rPr>
-        <w:t>6</w:t>
-      </w:r>
-      <w:r>
-        <w:rPr>
-          <w:rFonts w:ascii="Times New Roman" w:hAnsi="Times New Roman"/>
-        </w:rPr>
-        <w:t>. Data Model</w:t>
-      </w:r>
-      <w:bookmarkEnd w:id="36"/>
-      <w:r>
-        <w:rPr>
-          <w:rFonts w:ascii="Times New Roman" w:hAnsi="Times New Roman"/>
-        </w:rPr>
-        <w:t xml:space="preserve"> </w:t>
-      </w:r>
-    </w:p>
-    <w:p>
-      <w:pPr>
-        <w:spacing w:line="240" w:lineRule="auto"/>
-        <w:jc w:val="both"/>
-        <w:rPr>
-          <w:i/>
-          <w:color w:val="943634" w:themeColor="accent2" w:themeShade="BF"/>
-          <w:sz w:val="24"/>
-        </w:rPr>
-      </w:pPr>
-      <w:r>
-        <w:rPr>
-          <w:i/>
-          <w:color w:val="943634" w:themeColor="accent2" w:themeShade="BF"/>
-          <w:sz w:val="24"/>
-        </w:rPr>
-        <w:t>[</w:t>
-      </w:r>
-      <w:r>
-        <w:rPr>
-          <w:i/>
-          <w:color w:val="943634" w:themeColor="accent2" w:themeShade="BF"/>
-          <w:sz w:val="24"/>
-        </w:rPr>
-        <w:t>P</w:t>
-      </w:r>
-      <w:r>
-        <w:rPr>
-          <w:i/>
-          <w:color w:val="943634" w:themeColor="accent2" w:themeShade="BF"/>
-          <w:sz w:val="24"/>
-        </w:rPr>
-        <w:t>resent the data models used in the system’s implementation</w:t>
-      </w:r>
-      <w:r>
-        <w:rPr>
-          <w:i/>
-          <w:color w:val="943634" w:themeColor="accent2" w:themeShade="BF"/>
-          <w:sz w:val="24"/>
-        </w:rPr>
-        <w:t>.</w:t>
-      </w:r>
-      <w:r>
-        <w:rPr>
-          <w:i/>
-          <w:color w:val="943634" w:themeColor="accent2" w:themeShade="BF"/>
-          <w:sz w:val="24"/>
-        </w:rPr>
-        <w:t>]</w:t>
-      </w:r>
-    </w:p>
-    <w:p>
-      <w:pPr>
-        <w:spacing w:line="240" w:lineRule="auto"/>
-        <w:jc w:val="both"/>
-        <w:rPr>
-          <w:i/>
-          <w:color w:val="943634" w:themeColor="accent2" w:themeShade="BF"/>
-        </w:rPr>
-      </w:pPr>
-    </w:p>
-    <w:p>
-      <w:pPr>
-        <w:pStyle w:val="Title"/>
-        <w:jc w:val="both"/>
-        <w:rPr>
-          <w:rFonts w:ascii="Times New Roman" w:hAnsi="Times New Roman"/>
-        </w:rPr>
-      </w:pPr>
-      <w:bookmarkStart w:id="37" w:name="_Toc254785395"/>
-      <w:r>
-        <w:rPr>
-          <w:rFonts w:ascii="Times New Roman" w:hAnsi="Times New Roman"/>
-        </w:rPr>
-        <w:t>7</w:t>
-      </w:r>
-      <w:r>
-        <w:rPr>
-          <w:rFonts w:ascii="Times New Roman" w:hAnsi="Times New Roman"/>
-        </w:rPr>
-        <w:t xml:space="preserve">. </w:t>
-      </w:r>
-      <w:r>
-        <w:rPr>
-          <w:rFonts w:ascii="Times New Roman" w:hAnsi="Times New Roman"/>
-        </w:rPr>
-        <w:t>System</w:t>
-      </w:r>
-      <w:r>
-        <w:rPr>
-          <w:rFonts w:ascii="Times New Roman" w:hAnsi="Times New Roman"/>
-        </w:rPr>
-        <w:t xml:space="preserve"> Testing</w:t>
-      </w:r>
-      <w:bookmarkEnd w:id="37"/>
-    </w:p>
-    <w:p>
-      <w:pPr>
-        <w:spacing w:line="240" w:lineRule="auto"/>
-        <w:jc w:val="both"/>
-        <w:rPr>
-          <w:i/>
-          <w:color w:val="943634" w:themeColor="accent2" w:themeShade="BF"/>
-        </w:rPr>
-      </w:pPr>
-      <w:r>
-        <w:rPr>
-          <w:i/>
-          <w:color w:val="943634" w:themeColor="accent2" w:themeShade="BF"/>
-          <w:sz w:val="24"/>
-        </w:rPr>
-        <w:t>[</w:t>
-      </w:r>
-      <w:r>
-        <w:rPr>
-          <w:i/>
-          <w:color w:val="943634" w:themeColor="accent2" w:themeShade="BF"/>
-          <w:sz w:val="24"/>
-        </w:rPr>
-        <w:t>P</w:t>
-      </w:r>
-      <w:r>
-        <w:rPr>
-          <w:i/>
-          <w:color w:val="943634" w:themeColor="accent2" w:themeShade="BF"/>
-          <w:sz w:val="24"/>
-        </w:rPr>
-        <w:t>resent</w:t>
-      </w:r>
-      <w:r>
-        <w:rPr>
-          <w:i/>
-          <w:color w:val="943634" w:themeColor="accent2" w:themeShade="BF"/>
-          <w:sz w:val="24"/>
-        </w:rPr>
-        <w:t xml:space="preserve"> the used testing strategies (unit testing, integration testing</w:t>
-      </w:r>
-      <w:r>
-        <w:rPr>
-          <w:i/>
-          <w:color w:val="943634" w:themeColor="accent2" w:themeShade="BF"/>
-          <w:sz w:val="24"/>
-        </w:rPr>
-        <w:t>, validation testing</w:t>
-      </w:r>
-      <w:r>
-        <w:rPr>
-          <w:i/>
-          <w:color w:val="943634" w:themeColor="accent2" w:themeShade="BF"/>
-          <w:sz w:val="24"/>
-        </w:rPr>
-        <w:t>)</w:t>
-      </w:r>
-      <w:r>
-        <w:rPr>
-          <w:i/>
-          <w:color w:val="943634" w:themeColor="accent2" w:themeShade="BF"/>
-          <w:sz w:val="24"/>
-        </w:rPr>
-        <w:t xml:space="preserve"> and testing methods (data-flow, partitioning, boundary analysis, etc.)</w:t>
-      </w:r>
-      <w:r>
-        <w:rPr>
-          <w:i/>
-          <w:color w:val="943634" w:themeColor="accent2" w:themeShade="BF"/>
-          <w:sz w:val="24"/>
-        </w:rPr>
-        <w:t>.</w:t>
-      </w:r>
-      <w:r>
-        <w:rPr>
-          <w:i/>
-          <w:color w:val="943634" w:themeColor="accent2" w:themeShade="BF"/>
-          <w:sz w:val="24"/>
-        </w:rPr>
-        <w:t>]</w:t>
-      </w:r>
-      <w:bookmarkStart w:id="38" w:name="_GoBack"/>
-      <w:bookmarkEnd w:id="38"/>
-    </w:p>
-    <w:p>
-      <w:pPr>
-        <w:pStyle w:val="Title"/>
-        <w:jc w:val="both"/>
-        <w:rPr>
-          <w:rFonts w:ascii="Times New Roman" w:hAnsi="Times New Roman"/>
-        </w:rPr>
-      </w:pPr>
-      <w:bookmarkStart w:id="39" w:name="_Toc254785396"/>
+        </w:rPr>
+      </w:pPr>
+      <w:bookmarkStart w:id="32" w:name="_Toc254785396"/>
       <w:r>
         <w:rPr>
           <w:rFonts w:ascii="Times New Roman" w:hAnsi="Times New Roman"/>
@@ -2359,13 +2329,13 @@
         </w:rPr>
         <w:t>. Bibliography</w:t>
       </w:r>
-      <w:bookmarkEnd w:id="39"/>
+      <w:bookmarkEnd w:id="32"/>
     </w:p>
     <w:sectPr>
-      <w:headerReference w:type="default" r:id="rId9"/>
-      <w:footerReference w:type="default" r:id="rId10"/>
-      <w:headerReference w:type="first" r:id="rId11"/>
-      <w:footerReference w:type="first" r:id="rId12"/>
+      <w:headerReference w:type="default" r:id="rId13"/>
+      <w:footerReference w:type="default" r:id="rId14"/>
+      <w:headerReference w:type="first" r:id="rId15"/>
+      <w:footerReference w:type="first" r:id="rId16"/>
       <w:pgSz w:w="12240" w:h="15840" w:code="1"/>
       <w:pgMar w:top="1440" w:right="1440" w:bottom="1440" w:left="1440" w:header="720" w:footer="720" w:gutter="0"/>
       <w:cols w:space="720"/>
@@ -2375,7 +2345,7 @@
 </file>
 
 <file path=word/endnotes.xml><?xml version="1.0" encoding="utf-8"?>
-<w:endnotes xmlns:ve="http://schemas.openxmlformats.org/markup-compatibility/2006" xmlns:o="urn:schemas-microsoft-com:office:office" xmlns:r="http://schemas.openxmlformats.org/officeDocument/2006/relationships" xmlns:m="http://schemas.openxmlformats.org/officeDocument/2006/math" xmlns:v="urn:schemas-microsoft-com:vml" xmlns:wp="http://schemas.openxmlformats.org/drawingml/2006/wordprocessingDrawing" xmlns:w10="urn:schemas-microsoft-com:office:word" xmlns:w="http://schemas.openxmlformats.org/wordprocessingml/2006/main" xmlns:wne="http://schemas.microsoft.com/office/word/2006/wordml">
+<w:endnotes xmlns:wpc="http://schemas.microsoft.com/office/word/2010/wordprocessingCanvas" xmlns:mc="http://schemas.openxmlformats.org/markup-compatibility/2006" xmlns:o="urn:schemas-microsoft-com:office:office" xmlns:r="http://schemas.openxmlformats.org/officeDocument/2006/relationships" xmlns:m="http://schemas.openxmlformats.org/officeDocument/2006/math" xmlns:v="urn:schemas-microsoft-com:vml" xmlns:wp14="http://schemas.microsoft.com/office/word/2010/wordprocessingDrawing" xmlns:wp="http://schemas.openxmlformats.org/drawingml/2006/wordprocessingDrawing" xmlns:w10="urn:schemas-microsoft-com:office:word" xmlns:w="http://schemas.openxmlformats.org/wordprocessingml/2006/main" xmlns:w14="http://schemas.microsoft.com/office/word/2010/wordml" xmlns:wpg="http://schemas.microsoft.com/office/word/2010/wordprocessingGroup" xmlns:wpi="http://schemas.microsoft.com/office/word/2010/wordprocessingInk" xmlns:wne="http://schemas.microsoft.com/office/word/2006/wordml" xmlns:wps="http://schemas.microsoft.com/office/word/2010/wordprocessingShape" mc:Ignorable="w14 wp14">
   <w:endnote w:type="separator" w:id="-1">
     <w:p>
       <w:pPr>
@@ -2400,7 +2370,7 @@
 </file>
 
 <file path=word/footer1.xml><?xml version="1.0" encoding="utf-8"?>
-<w:ftr xmlns:ve="http://schemas.openxmlformats.org/markup-compatibility/2006" xmlns:o="urn:schemas-microsoft-com:office:office" xmlns:r="http://schemas.openxmlformats.org/officeDocument/2006/relationships" xmlns:m="http://schemas.openxmlformats.org/officeDocument/2006/math" xmlns:v="urn:schemas-microsoft-com:vml" xmlns:wp="http://schemas.openxmlformats.org/drawingml/2006/wordprocessingDrawing" xmlns:w10="urn:schemas-microsoft-com:office:word" xmlns:w="http://schemas.openxmlformats.org/wordprocessingml/2006/main" xmlns:wne="http://schemas.microsoft.com/office/word/2006/wordml">
+<w:ftr xmlns:wpc="http://schemas.microsoft.com/office/word/2010/wordprocessingCanvas" xmlns:mc="http://schemas.openxmlformats.org/markup-compatibility/2006" xmlns:o="urn:schemas-microsoft-com:office:office" xmlns:r="http://schemas.openxmlformats.org/officeDocument/2006/relationships" xmlns:m="http://schemas.openxmlformats.org/officeDocument/2006/math" xmlns:v="urn:schemas-microsoft-com:vml" xmlns:wp14="http://schemas.microsoft.com/office/word/2010/wordprocessingDrawing" xmlns:wp="http://schemas.openxmlformats.org/drawingml/2006/wordprocessingDrawing" xmlns:w10="urn:schemas-microsoft-com:office:word" xmlns:w="http://schemas.openxmlformats.org/wordprocessingml/2006/main" xmlns:w14="http://schemas.microsoft.com/office/word/2010/wordml" xmlns:wpg="http://schemas.microsoft.com/office/word/2010/wordprocessingGroup" xmlns:wpi="http://schemas.microsoft.com/office/word/2010/wordprocessingInk" xmlns:wne="http://schemas.microsoft.com/office/word/2006/wordml" xmlns:wps="http://schemas.microsoft.com/office/word/2010/wordprocessingShape" mc:Ignorable="w14 wp14">
   <w:p>
     <w:pPr>
       <w:pStyle w:val="Footer"/>
@@ -2438,7 +2408,7 @@
 </file>
 
 <file path=word/footer2.xml><?xml version="1.0" encoding="utf-8"?>
-<w:ftr xmlns:ve="http://schemas.openxmlformats.org/markup-compatibility/2006" xmlns:o="urn:schemas-microsoft-com:office:office" xmlns:r="http://schemas.openxmlformats.org/officeDocument/2006/relationships" xmlns:m="http://schemas.openxmlformats.org/officeDocument/2006/math" xmlns:v="urn:schemas-microsoft-com:vml" xmlns:wp="http://schemas.openxmlformats.org/drawingml/2006/wordprocessingDrawing" xmlns:w10="urn:schemas-microsoft-com:office:word" xmlns:w="http://schemas.openxmlformats.org/wordprocessingml/2006/main" xmlns:wne="http://schemas.microsoft.com/office/word/2006/wordml">
+<w:ftr xmlns:wpc="http://schemas.microsoft.com/office/word/2010/wordprocessingCanvas" xmlns:mc="http://schemas.openxmlformats.org/markup-compatibility/2006" xmlns:o="urn:schemas-microsoft-com:office:office" xmlns:r="http://schemas.openxmlformats.org/officeDocument/2006/relationships" xmlns:m="http://schemas.openxmlformats.org/officeDocument/2006/math" xmlns:v="urn:schemas-microsoft-com:vml" xmlns:wp14="http://schemas.microsoft.com/office/word/2010/wordprocessingDrawing" xmlns:wp="http://schemas.openxmlformats.org/drawingml/2006/wordprocessingDrawing" xmlns:w10="urn:schemas-microsoft-com:office:word" xmlns:w="http://schemas.openxmlformats.org/wordprocessingml/2006/main" xmlns:w14="http://schemas.microsoft.com/office/word/2010/wordml" xmlns:wpg="http://schemas.microsoft.com/office/word/2010/wordprocessingGroup" xmlns:wpi="http://schemas.microsoft.com/office/word/2010/wordprocessingInk" xmlns:wne="http://schemas.microsoft.com/office/word/2006/wordml" xmlns:wps="http://schemas.microsoft.com/office/word/2010/wordprocessingShape" mc:Ignorable="w14 wp14">
   <w:tbl>
     <w:tblPr>
       <w:tblW w:w="0" w:type="auto"/>
@@ -2451,7 +2421,7 @@
         <w:insideV w:val="single" w:sz="6" w:space="0" w:color="auto"/>
       </w:tblBorders>
       <w:tblLayout w:type="fixed"/>
-      <w:tblLook w:val="0000"/>
+      <w:tblLook w:val="0000" w:firstRow="0" w:lastRow="0" w:firstColumn="0" w:lastColumn="0" w:noHBand="0" w:noVBand="0"/>
     </w:tblPr>
     <w:tblGrid>
       <w:gridCol w:w="3162"/>
@@ -2492,11 +2462,23 @@
           <w:r>
             <w:sym w:font="Symbol" w:char="F0D3"/>
           </w:r>
-          <w:fldSimple w:instr=" DOCPROPERTY &quot;Company&quot;  \* MERGEFORMAT ">
-            <w:r>
-              <w:t>UTCN</w:t>
-            </w:r>
-          </w:fldSimple>
+          <w:r>
+            <w:fldChar w:fldCharType="begin"/>
+          </w:r>
+          <w:r>
+            <w:instrText xml:space="preserve"> DOCPROPERTY "Company"  \* MERGEFORMAT </w:instrText>
+          </w:r>
+          <w:r>
+            <w:fldChar w:fldCharType="separate"/>
+          </w:r>
+          <w:proofErr w:type="spellStart"/>
+          <w:r>
+            <w:t>UTCN</w:t>
+          </w:r>
+          <w:proofErr w:type="spellEnd"/>
+          <w:r>
+            <w:fldChar w:fldCharType="end"/>
+          </w:r>
           <w:r>
             <w:t xml:space="preserve">, </w:t>
           </w:r>
@@ -2513,7 +2495,7 @@
             <w:rPr>
               <w:noProof/>
             </w:rPr>
-            <w:t>2012</w:t>
+            <w:t>2020</w:t>
           </w:r>
           <w:r>
             <w:fldChar w:fldCharType="end"/>
@@ -2560,7 +2542,7 @@
               <w:rStyle w:val="PageNumber"/>
               <w:noProof/>
             </w:rPr>
-            <w:t>3</w:t>
+            <w:t>4</w:t>
           </w:r>
           <w:r>
             <w:rPr>
@@ -2580,7 +2562,7 @@
                 <w:rStyle w:val="PageNumber"/>
                 <w:noProof/>
               </w:rPr>
-              <w:t>4</w:t>
+              <w:t>5</w:t>
             </w:r>
           </w:fldSimple>
         </w:p>
@@ -2596,7 +2578,7 @@
 </file>
 
 <file path=word/footer3.xml><?xml version="1.0" encoding="utf-8"?>
-<w:ftr xmlns:ve="http://schemas.openxmlformats.org/markup-compatibility/2006" xmlns:o="urn:schemas-microsoft-com:office:office" xmlns:r="http://schemas.openxmlformats.org/officeDocument/2006/relationships" xmlns:m="http://schemas.openxmlformats.org/officeDocument/2006/math" xmlns:v="urn:schemas-microsoft-com:vml" xmlns:wp="http://schemas.openxmlformats.org/drawingml/2006/wordprocessingDrawing" xmlns:w10="urn:schemas-microsoft-com:office:word" xmlns:w="http://schemas.openxmlformats.org/wordprocessingml/2006/main" xmlns:wne="http://schemas.microsoft.com/office/word/2006/wordml">
+<w:ftr xmlns:wpc="http://schemas.microsoft.com/office/word/2010/wordprocessingCanvas" xmlns:mc="http://schemas.openxmlformats.org/markup-compatibility/2006" xmlns:o="urn:schemas-microsoft-com:office:office" xmlns:r="http://schemas.openxmlformats.org/officeDocument/2006/relationships" xmlns:m="http://schemas.openxmlformats.org/officeDocument/2006/math" xmlns:v="urn:schemas-microsoft-com:vml" xmlns:wp14="http://schemas.microsoft.com/office/word/2010/wordprocessingDrawing" xmlns:wp="http://schemas.openxmlformats.org/drawingml/2006/wordprocessingDrawing" xmlns:w10="urn:schemas-microsoft-com:office:word" xmlns:w="http://schemas.openxmlformats.org/wordprocessingml/2006/main" xmlns:w14="http://schemas.microsoft.com/office/word/2010/wordml" xmlns:wpg="http://schemas.microsoft.com/office/word/2010/wordprocessingGroup" xmlns:wpi="http://schemas.microsoft.com/office/word/2010/wordprocessingInk" xmlns:wne="http://schemas.microsoft.com/office/word/2006/wordml" xmlns:wps="http://schemas.microsoft.com/office/word/2010/wordprocessingShape" mc:Ignorable="w14 wp14">
   <w:p>
     <w:pPr>
       <w:pStyle w:val="Footer"/>
@@ -2606,7 +2588,7 @@
 </file>
 
 <file path=word/footnotes.xml><?xml version="1.0" encoding="utf-8"?>
-<w:footnotes xmlns:ve="http://schemas.openxmlformats.org/markup-compatibility/2006" xmlns:o="urn:schemas-microsoft-com:office:office" xmlns:r="http://schemas.openxmlformats.org/officeDocument/2006/relationships" xmlns:m="http://schemas.openxmlformats.org/officeDocument/2006/math" xmlns:v="urn:schemas-microsoft-com:vml" xmlns:wp="http://schemas.openxmlformats.org/drawingml/2006/wordprocessingDrawing" xmlns:w10="urn:schemas-microsoft-com:office:word" xmlns:w="http://schemas.openxmlformats.org/wordprocessingml/2006/main" xmlns:wne="http://schemas.microsoft.com/office/word/2006/wordml">
+<w:footnotes xmlns:wpc="http://schemas.microsoft.com/office/word/2010/wordprocessingCanvas" xmlns:mc="http://schemas.openxmlformats.org/markup-compatibility/2006" xmlns:o="urn:schemas-microsoft-com:office:office" xmlns:r="http://schemas.openxmlformats.org/officeDocument/2006/relationships" xmlns:m="http://schemas.openxmlformats.org/officeDocument/2006/math" xmlns:v="urn:schemas-microsoft-com:vml" xmlns:wp14="http://schemas.microsoft.com/office/word/2010/wordprocessingDrawing" xmlns:wp="http://schemas.openxmlformats.org/drawingml/2006/wordprocessingDrawing" xmlns:w10="urn:schemas-microsoft-com:office:word" xmlns:w="http://schemas.openxmlformats.org/wordprocessingml/2006/main" xmlns:w14="http://schemas.microsoft.com/office/word/2010/wordml" xmlns:wpg="http://schemas.microsoft.com/office/word/2010/wordprocessingGroup" xmlns:wpi="http://schemas.microsoft.com/office/word/2010/wordprocessingInk" xmlns:wne="http://schemas.microsoft.com/office/word/2006/wordml" xmlns:wps="http://schemas.microsoft.com/office/word/2010/wordprocessingShape" mc:Ignorable="w14 wp14">
   <w:footnote w:type="separator" w:id="-1">
     <w:p>
       <w:pPr>
@@ -2631,7 +2613,7 @@
 </file>
 
 <file path=word/header1.xml><?xml version="1.0" encoding="utf-8"?>
-<w:hdr xmlns:ve="http://schemas.openxmlformats.org/markup-compatibility/2006" xmlns:o="urn:schemas-microsoft-com:office:office" xmlns:r="http://schemas.openxmlformats.org/officeDocument/2006/relationships" xmlns:m="http://schemas.openxmlformats.org/officeDocument/2006/math" xmlns:v="urn:schemas-microsoft-com:vml" xmlns:wp="http://schemas.openxmlformats.org/drawingml/2006/wordprocessingDrawing" xmlns:w10="urn:schemas-microsoft-com:office:word" xmlns:w="http://schemas.openxmlformats.org/wordprocessingml/2006/main" xmlns:wne="http://schemas.microsoft.com/office/word/2006/wordml">
+<w:hdr xmlns:wpc="http://schemas.microsoft.com/office/word/2010/wordprocessingCanvas" xmlns:mc="http://schemas.openxmlformats.org/markup-compatibility/2006" xmlns:o="urn:schemas-microsoft-com:office:office" xmlns:r="http://schemas.openxmlformats.org/officeDocument/2006/relationships" xmlns:m="http://schemas.openxmlformats.org/officeDocument/2006/math" xmlns:v="urn:schemas-microsoft-com:vml" xmlns:wp14="http://schemas.microsoft.com/office/word/2010/wordprocessingDrawing" xmlns:wp="http://schemas.openxmlformats.org/drawingml/2006/wordprocessingDrawing" xmlns:w10="urn:schemas-microsoft-com:office:word" xmlns:w="http://schemas.openxmlformats.org/wordprocessingml/2006/main" xmlns:w14="http://schemas.microsoft.com/office/word/2010/wordml" xmlns:wpg="http://schemas.microsoft.com/office/word/2010/wordprocessingGroup" xmlns:wpi="http://schemas.microsoft.com/office/word/2010/wordprocessingInk" xmlns:wne="http://schemas.microsoft.com/office/word/2006/wordml" xmlns:wps="http://schemas.microsoft.com/office/word/2010/wordprocessingShape" mc:Ignorable="w14 wp14">
   <w:p>
     <w:pPr>
       <w:rPr>
@@ -2648,7 +2630,7 @@
 </file>
 
 <file path=word/header2.xml><?xml version="1.0" encoding="utf-8"?>
-<w:hdr xmlns:ve="http://schemas.openxmlformats.org/markup-compatibility/2006" xmlns:o="urn:schemas-microsoft-com:office:office" xmlns:r="http://schemas.openxmlformats.org/officeDocument/2006/relationships" xmlns:m="http://schemas.openxmlformats.org/officeDocument/2006/math" xmlns:v="urn:schemas-microsoft-com:vml" xmlns:wp="http://schemas.openxmlformats.org/drawingml/2006/wordprocessingDrawing" xmlns:w10="urn:schemas-microsoft-com:office:word" xmlns:w="http://schemas.openxmlformats.org/wordprocessingml/2006/main" xmlns:wne="http://schemas.microsoft.com/office/word/2006/wordml">
+<w:hdr xmlns:wpc="http://schemas.microsoft.com/office/word/2010/wordprocessingCanvas" xmlns:mc="http://schemas.openxmlformats.org/markup-compatibility/2006" xmlns:o="urn:schemas-microsoft-com:office:office" xmlns:r="http://schemas.openxmlformats.org/officeDocument/2006/relationships" xmlns:m="http://schemas.openxmlformats.org/officeDocument/2006/math" xmlns:v="urn:schemas-microsoft-com:vml" xmlns:wp14="http://schemas.microsoft.com/office/word/2010/wordprocessingDrawing" xmlns:wp="http://schemas.openxmlformats.org/drawingml/2006/wordprocessingDrawing" xmlns:w10="urn:schemas-microsoft-com:office:word" xmlns:w="http://schemas.openxmlformats.org/wordprocessingml/2006/main" xmlns:w14="http://schemas.microsoft.com/office/word/2010/wordml" xmlns:wpg="http://schemas.microsoft.com/office/word/2010/wordprocessingGroup" xmlns:wpi="http://schemas.microsoft.com/office/word/2010/wordprocessingInk" xmlns:wne="http://schemas.microsoft.com/office/word/2006/wordml" xmlns:wps="http://schemas.microsoft.com/office/word/2010/wordprocessingShape" mc:Ignorable="w14 wp14">
   <w:p>
     <w:pPr>
       <w:pStyle w:val="Header"/>
@@ -2658,7 +2640,7 @@
 </file>
 
 <file path=word/header3.xml><?xml version="1.0" encoding="utf-8"?>
-<w:hdr xmlns:ve="http://schemas.openxmlformats.org/markup-compatibility/2006" xmlns:o="urn:schemas-microsoft-com:office:office" xmlns:r="http://schemas.openxmlformats.org/officeDocument/2006/relationships" xmlns:m="http://schemas.openxmlformats.org/officeDocument/2006/math" xmlns:v="urn:schemas-microsoft-com:vml" xmlns:wp="http://schemas.openxmlformats.org/drawingml/2006/wordprocessingDrawing" xmlns:w10="urn:schemas-microsoft-com:office:word" xmlns:w="http://schemas.openxmlformats.org/wordprocessingml/2006/main" xmlns:wne="http://schemas.microsoft.com/office/word/2006/wordml">
+<w:hdr xmlns:wpc="http://schemas.microsoft.com/office/word/2010/wordprocessingCanvas" xmlns:mc="http://schemas.openxmlformats.org/markup-compatibility/2006" xmlns:o="urn:schemas-microsoft-com:office:office" xmlns:r="http://schemas.openxmlformats.org/officeDocument/2006/relationships" xmlns:m="http://schemas.openxmlformats.org/officeDocument/2006/math" xmlns:v="urn:schemas-microsoft-com:vml" xmlns:wp14="http://schemas.microsoft.com/office/word/2010/wordprocessingDrawing" xmlns:wp="http://schemas.openxmlformats.org/drawingml/2006/wordprocessingDrawing" xmlns:w10="urn:schemas-microsoft-com:office:word" xmlns:w="http://schemas.openxmlformats.org/wordprocessingml/2006/main" xmlns:w14="http://schemas.microsoft.com/office/word/2010/wordml" xmlns:wpg="http://schemas.microsoft.com/office/word/2010/wordprocessingGroup" xmlns:wpi="http://schemas.microsoft.com/office/word/2010/wordprocessingInk" xmlns:wne="http://schemas.microsoft.com/office/word/2006/wordml" xmlns:wps="http://schemas.microsoft.com/office/word/2010/wordprocessingShape" mc:Ignorable="w14 wp14">
   <w:p>
     <w:pPr>
       <w:pStyle w:val="Header"/>
@@ -2668,7 +2650,7 @@
 </file>
 
 <file path=word/numbering.xml><?xml version="1.0" encoding="utf-8"?>
-<w:numbering xmlns:ve="http://schemas.openxmlformats.org/markup-compatibility/2006" xmlns:o="urn:schemas-microsoft-com:office:office" xmlns:r="http://schemas.openxmlformats.org/officeDocument/2006/relationships" xmlns:m="http://schemas.openxmlformats.org/officeDocument/2006/math" xmlns:v="urn:schemas-microsoft-com:vml" xmlns:wp="http://schemas.openxmlformats.org/drawingml/2006/wordprocessingDrawing" xmlns:w10="urn:schemas-microsoft-com:office:word" xmlns:w="http://schemas.openxmlformats.org/wordprocessingml/2006/main" xmlns:wne="http://schemas.microsoft.com/office/word/2006/wordml">
+<w:numbering xmlns:wpc="http://schemas.microsoft.com/office/word/2010/wordprocessingCanvas" xmlns:mc="http://schemas.openxmlformats.org/markup-compatibility/2006" xmlns:o="urn:schemas-microsoft-com:office:office" xmlns:r="http://schemas.openxmlformats.org/officeDocument/2006/relationships" xmlns:m="http://schemas.openxmlformats.org/officeDocument/2006/math" xmlns:v="urn:schemas-microsoft-com:vml" xmlns:wp14="http://schemas.microsoft.com/office/word/2010/wordprocessingDrawing" xmlns:wp="http://schemas.openxmlformats.org/drawingml/2006/wordprocessingDrawing" xmlns:w10="urn:schemas-microsoft-com:office:word" xmlns:w="http://schemas.openxmlformats.org/wordprocessingml/2006/main" xmlns:w14="http://schemas.microsoft.com/office/word/2010/wordml" xmlns:wpg="http://schemas.microsoft.com/office/word/2010/wordprocessingGroup" xmlns:wpi="http://schemas.microsoft.com/office/word/2010/wordprocessingInk" xmlns:wne="http://schemas.microsoft.com/office/word/2006/wordml" xmlns:wps="http://schemas.microsoft.com/office/word/2010/wordprocessingShape" mc:Ignorable="w14 wp14">
   <w:abstractNum w:abstractNumId="0">
     <w:nsid w:val="FFFFFFFB"/>
     <w:multiLevelType w:val="multilevel"/>
@@ -2869,7 +2851,7 @@
 </file>
 
 <file path=word/styles.xml><?xml version="1.0" encoding="utf-8"?>
-<w:styles xmlns:r="http://schemas.openxmlformats.org/officeDocument/2006/relationships" xmlns:w="http://schemas.openxmlformats.org/wordprocessingml/2006/main">
+<w:styles xmlns:mc="http://schemas.openxmlformats.org/markup-compatibility/2006" xmlns:r="http://schemas.openxmlformats.org/officeDocument/2006/relationships" xmlns:w="http://schemas.openxmlformats.org/wordprocessingml/2006/main" xmlns:w14="http://schemas.microsoft.com/office/word/2010/wordml" mc:Ignorable="w14">
   <w:docDefaults>
     <w:rPrDefault>
       <w:rPr>
@@ -3222,7 +3204,6 @@
     <w:uiPriority w:val="99"/>
     <w:semiHidden/>
     <w:unhideWhenUsed/>
-    <w:qFormat/>
     <w:tblPr>
       <w:tblInd w:w="0" w:type="dxa"/>
       <w:tblCellMar>

</xml_diff>